<commit_message>
commiting NCLI and modern changes
</commit_message>
<xml_diff>
--- a/other_formats/Matt_Boone_CV_federal.docx
+++ b/other_formats/Matt_Boone_CV_federal.docx
@@ -2,21 +2,20 @@
 <file path=word/document.xml><?xml version="1.0" encoding="utf-8"?>
 <w:document xmlns:w="http://schemas.openxmlformats.org/wordprocessingml/2006/main" xmlns:m="http://schemas.openxmlformats.org/officeDocument/2006/math" xmlns:r="http://schemas.openxmlformats.org/officeDocument/2006/relationships" xmlns:o="urn:schemas-microsoft-com:office:office" xmlns:v="urn:schemas-microsoft-com:vml" xmlns:w10="urn:schemas-microsoft-com:office:word" xmlns:a="http://schemas.openxmlformats.org/drawingml/2006/main" xmlns:pic="http://schemas.openxmlformats.org/drawingml/2006/picture" xmlns:wp="http://schemas.openxmlformats.org/drawingml/2006/wordprocessingDrawing">
   <w:body>
+    <w:bookmarkStart w:id="23" w:name="matthew-e.-boone"/>
     <w:p>
       <w:pPr>
         <w:pStyle w:val="Heading1"/>
       </w:pPr>
-      <w:bookmarkStart w:id="20" w:name="matthew-e.-boone"/>
       <w:r>
         <w:t xml:space="preserve">Matthew E. Boone</w:t>
       </w:r>
-      <w:bookmarkEnd w:id="20"/>
     </w:p>
     <w:p>
       <w:pPr>
         <w:pStyle w:val="FirstParagraph"/>
       </w:pPr>
-      <w:hyperlink r:id="rId21">
+      <w:hyperlink r:id="rId20">
         <w:r>
           <w:rPr>
             <w:rStyle w:val="Hyperlink"/>
@@ -27,7 +26,7 @@
       <w:r>
         <w:br/>
       </w:r>
-      <w:hyperlink r:id="rId22">
+      <w:hyperlink r:id="rId21">
         <w:r>
           <w:rPr>
             <w:rStyle w:val="Hyperlink"/>
@@ -38,7 +37,7 @@
       <w:r>
         <w:br/>
       </w:r>
-      <w:hyperlink r:id="rId23">
+      <w:hyperlink r:id="rId22">
         <w:r>
           <w:rPr>
             <w:rStyle w:val="Hyperlink"/>
@@ -53,62 +52,139 @@
         <w:t xml:space="preserve">512.426.7966</w:t>
       </w:r>
     </w:p>
+    <w:bookmarkEnd w:id="23"/>
+    <w:bookmarkStart w:id="24" w:name="education"/>
+    <w:p>
+      <w:pPr>
+        <w:pStyle w:val="Heading1"/>
+      </w:pPr>
+      <w:r>
+        <w:t xml:space="preserve">Education</w:t>
+      </w:r>
+    </w:p>
+    <w:p>
+      <w:pPr>
+        <w:pStyle w:val="FirstParagraph"/>
+      </w:pPr>
+      <w:r>
+        <w:rPr>
+          <w:bCs/>
+          <w:b/>
+        </w:rPr>
+        <w:t xml:space="preserve">M.S in Wildlife Ecology</w:t>
+      </w:r>
+      <w:r>
+        <w:t xml:space="preserve">,</w:t>
+      </w:r>
+      <w:r>
+        <w:t xml:space="preserve"> </w:t>
+      </w:r>
+      <w:r>
+        <w:rPr>
+          <w:iCs/>
+          <w:i/>
+        </w:rPr>
+        <w:t xml:space="preserve">May 2016</w:t>
+      </w:r>
+      <w:r>
+        <w:t xml:space="preserve"> </w:t>
+      </w:r>
+      <w:r>
+        <w:t xml:space="preserve">(GPA - 3.90)</w:t>
+      </w:r>
+      <w:r>
+        <w:br/>
+      </w:r>
+      <w:r>
+        <w:rPr>
+          <w:bCs/>
+          <w:b/>
+        </w:rPr>
+        <w:t xml:space="preserve">University of Delaware</w:t>
+      </w:r>
+      <w:r>
+        <w:t xml:space="preserve"> </w:t>
+      </w:r>
+      <w:r>
+        <w:rPr>
+          <w:iCs/>
+          <w:i/>
+        </w:rPr>
+        <w:t xml:space="preserve">Department of Entomology and Wildlife Ecology</w:t>
+      </w:r>
+      <w:r>
+        <w:br/>
+      </w:r>
+      <w:r>
+        <w:t xml:space="preserve">Dr. Jeffrey J. Buler</w:t>
+      </w:r>
+    </w:p>
     <w:p>
       <w:pPr>
         <w:pStyle w:val="BodyText"/>
       </w:pPr>
       <w:r>
-        <w:drawing>
-          <wp:inline>
-            <wp:extent cx="5334000" cy="62230"/>
-            <wp:effectExtent b="0" l="0" r="0" t="0"/>
-            <wp:docPr descr="" title="" id="1" name="Picture"/>
-            <a:graphic>
-              <a:graphicData uri="http://schemas.openxmlformats.org/drawingml/2006/picture">
-                <pic:pic>
-                  <pic:nvPicPr>
-                    <pic:cNvPr descr="/home/matt/r_programs/CV/images/star_line3.png" id="0" name="Picture"/>
-                    <pic:cNvPicPr>
-                      <a:picLocks noChangeArrowheads="1" noChangeAspect="1"/>
-                    </pic:cNvPicPr>
-                  </pic:nvPicPr>
-                  <pic:blipFill>
-                    <a:blip r:embed="rId24"/>
-                    <a:stretch>
-                      <a:fillRect/>
-                    </a:stretch>
-                  </pic:blipFill>
-                  <pic:spPr bwMode="auto">
-                    <a:xfrm>
-                      <a:off x="0" y="0"/>
-                      <a:ext cx="5334000" cy="62230"/>
-                    </a:xfrm>
-                    <a:prstGeom prst="rect">
-                      <a:avLst/>
-                    </a:prstGeom>
-                    <a:noFill/>
-                    <a:ln w="9525">
-                      <a:noFill/>
-                      <a:headEnd/>
-                      <a:tailEnd/>
-                    </a:ln>
-                  </pic:spPr>
-                </pic:pic>
-              </a:graphicData>
-            </a:graphic>
-          </wp:inline>
-        </w:drawing>
-      </w:r>
-    </w:p>
+        <w:rPr>
+          <w:bCs/>
+          <w:b/>
+        </w:rPr>
+        <w:t xml:space="preserve">B.S in Biology - Ecology, Evolution, and Behavior</w:t>
+      </w:r>
+      <w:r>
+        <w:t xml:space="preserve"> </w:t>
+      </w:r>
+      <w:r>
+        <w:rPr>
+          <w:iCs/>
+          <w:i/>
+        </w:rPr>
+        <w:t xml:space="preserve">May 2009</w:t>
+      </w:r>
+      <w:r>
+        <w:t xml:space="preserve"> </w:t>
+      </w:r>
+      <w:r>
+        <w:t xml:space="preserve">(GPA - 3.48)</w:t>
+      </w:r>
+      <w:r>
+        <w:br/>
+      </w:r>
+      <w:r>
+        <w:rPr>
+          <w:bCs/>
+          <w:b/>
+        </w:rPr>
+        <w:t xml:space="preserve">University of Texas</w:t>
+      </w:r>
+      <w:r>
+        <w:t xml:space="preserve">, Austin, TX</w:t>
+      </w:r>
+    </w:p>
+    <w:p>
+      <w:pPr>
+        <w:pStyle w:val="BodyText"/>
+      </w:pPr>
+    </w:p>
+    <w:p>
+      <w:pPr>
+        <w:pStyle w:val="SourceCode"/>
+      </w:pPr>
+      <w:r>
+        <w:rPr>
+          <w:rStyle w:val="VerbatimChar"/>
+        </w:rPr>
+        <w:t xml:space="preserve">## [1] "C:/Users/mboone/Documents/Projects/CV/other_formats"</w:t>
+      </w:r>
+    </w:p>
+    <w:bookmarkEnd w:id="24"/>
+    <w:bookmarkStart w:id="41" w:name="experience"/>
     <w:p>
       <w:pPr>
         <w:pStyle w:val="Heading1"/>
       </w:pPr>
-      <w:bookmarkStart w:id="25" w:name="education"/>
-      <w:r>
-        <w:t xml:space="preserve">Education</w:t>
-      </w:r>
-      <w:bookmarkEnd w:id="25"/>
+      <w:r>
+        <w:t xml:space="preserve">Experience</w:t>
+      </w:r>
     </w:p>
     <w:p>
       <w:pPr>
@@ -116,157 +192,7 @@
       </w:pPr>
       <w:r>
         <w:rPr>
-          <w:b/>
-        </w:rPr>
-        <w:t xml:space="preserve">M.S in Wildlife Ecology</w:t>
-      </w:r>
-      <w:r>
-        <w:t xml:space="preserve">,</w:t>
-      </w:r>
-      <w:r>
-        <w:t xml:space="preserve"> </w:t>
-      </w:r>
-      <w:r>
-        <w:rPr>
-          <w:i/>
-        </w:rPr>
-        <w:t xml:space="preserve">May 2016</w:t>
-      </w:r>
-      <w:r>
-        <w:t xml:space="preserve"> </w:t>
-      </w:r>
-      <w:r>
-        <w:t xml:space="preserve">(GPA - 3.90)</w:t>
-      </w:r>
-      <w:r>
-        <w:br/>
-      </w:r>
-      <w:r>
-        <w:rPr>
-          <w:b/>
-        </w:rPr>
-        <w:t xml:space="preserve">University of Delaware</w:t>
-      </w:r>
-      <w:r>
-        <w:t xml:space="preserve"> </w:t>
-      </w:r>
-      <w:r>
-        <w:rPr>
-          <w:i/>
-        </w:rPr>
-        <w:t xml:space="preserve">Department of Entomology and Wildlife Ecology</w:t>
-      </w:r>
-      <w:r>
-        <w:br/>
-      </w:r>
-      <w:r>
-        <w:t xml:space="preserve">Dr. Jeffrey J. Buler</w:t>
-      </w:r>
-    </w:p>
-    <w:p>
-      <w:pPr>
-        <w:pStyle w:val="BodyText"/>
-      </w:pPr>
-      <w:r>
-        <w:rPr>
-          <w:b/>
-        </w:rPr>
-        <w:t xml:space="preserve">B.S in Biology - Ecology, Evolution, and Behavior</w:t>
-      </w:r>
-      <w:r>
-        <w:t xml:space="preserve"> </w:t>
-      </w:r>
-      <w:r>
-        <w:rPr>
-          <w:i/>
-        </w:rPr>
-        <w:t xml:space="preserve">May 2009</w:t>
-      </w:r>
-      <w:r>
-        <w:t xml:space="preserve"> </w:t>
-      </w:r>
-      <w:r>
-        <w:t xml:space="preserve">(GPA - 3.48)</w:t>
-      </w:r>
-      <w:r>
-        <w:br/>
-      </w:r>
-      <w:r>
-        <w:rPr>
-          <w:b/>
-        </w:rPr>
-        <w:t xml:space="preserve">University of Texas</w:t>
-      </w:r>
-      <w:r>
-        <w:t xml:space="preserve">, Austin, TX</w:t>
-      </w:r>
-    </w:p>
-    <w:p>
-      <w:pPr>
-        <w:pStyle w:val="BodyText"/>
-      </w:pPr>
-      <w:r>
-        <w:t xml:space="preserve"> </w:t>
-      </w:r>
-      <w:r>
-        <w:drawing>
-          <wp:inline>
-            <wp:extent cx="5334000" cy="62230"/>
-            <wp:effectExtent b="0" l="0" r="0" t="0"/>
-            <wp:docPr descr="" title="" id="1" name="Picture"/>
-            <a:graphic>
-              <a:graphicData uri="http://schemas.openxmlformats.org/drawingml/2006/picture">
-                <pic:pic>
-                  <pic:nvPicPr>
-                    <pic:cNvPr descr="/home/matt/r_programs/CV/images/star_line3.png" id="0" name="Picture"/>
-                    <pic:cNvPicPr>
-                      <a:picLocks noChangeArrowheads="1" noChangeAspect="1"/>
-                    </pic:cNvPicPr>
-                  </pic:nvPicPr>
-                  <pic:blipFill>
-                    <a:blip r:embed="rId24"/>
-                    <a:stretch>
-                      <a:fillRect/>
-                    </a:stretch>
-                  </pic:blipFill>
-                  <pic:spPr bwMode="auto">
-                    <a:xfrm>
-                      <a:off x="0" y="0"/>
-                      <a:ext cx="5334000" cy="62230"/>
-                    </a:xfrm>
-                    <a:prstGeom prst="rect">
-                      <a:avLst/>
-                    </a:prstGeom>
-                    <a:noFill/>
-                    <a:ln w="9525">
-                      <a:noFill/>
-                      <a:headEnd/>
-                      <a:tailEnd/>
-                    </a:ln>
-                  </pic:spPr>
-                </pic:pic>
-              </a:graphicData>
-            </a:graphic>
-          </wp:inline>
-        </w:drawing>
-      </w:r>
-    </w:p>
-    <w:p>
-      <w:pPr>
-        <w:pStyle w:val="Heading1"/>
-      </w:pPr>
-      <w:bookmarkStart w:id="26" w:name="experience"/>
-      <w:r>
-        <w:t xml:space="preserve">Experience</w:t>
-      </w:r>
-      <w:bookmarkEnd w:id="26"/>
-    </w:p>
-    <w:p>
-      <w:pPr>
-        <w:pStyle w:val="FirstParagraph"/>
-      </w:pPr>
-      <w:r>
-        <w:rPr>
+          <w:bCs/>
           <w:b/>
         </w:rPr>
         <w:t xml:space="preserve">Data Mananger and Biologist</w:t>
@@ -276,6 +202,7 @@
       </w:r>
       <w:r>
         <w:rPr>
+          <w:iCs/>
           <w:i/>
         </w:rPr>
         <w:t xml:space="preserve">August 9, 2018 - Present</w:t>
@@ -285,6 +212,7 @@
       </w:r>
       <w:r>
         <w:rPr>
+          <w:bCs/>
           <w:b/>
         </w:rPr>
         <w:t xml:space="preserve">University of Florida Research and Education Center - Ft. Lauderdale</w:t>
@@ -319,12 +247,11 @@
     </w:p>
     <w:p>
       <w:pPr>
-        <w:pStyle w:val="Compact"/>
-        <w:pStyle w:val="BlockText"/>
-        <w:numPr>
+        <w:numPr>
+          <w:ilvl w:val="0"/>
           <w:numId w:val="1001"/>
-          <w:ilvl w:val="0"/>
-        </w:numPr>
+        </w:numPr>
+        <w:pStyle w:val="Compact"/>
       </w:pPr>
       <w:r>
         <w:t xml:space="preserve">Manage multitple spatial PostgreSQL databases in lab including database creation, sql query building, and analysis using PostGIS extensions.</w:t>
@@ -332,12 +259,11 @@
     </w:p>
     <w:p>
       <w:pPr>
-        <w:pStyle w:val="Compact"/>
-        <w:pStyle w:val="BlockText"/>
-        <w:numPr>
+        <w:numPr>
+          <w:ilvl w:val="0"/>
           <w:numId w:val="1001"/>
-          <w:ilvl w:val="0"/>
-        </w:numPr>
+        </w:numPr>
+        <w:pStyle w:val="Compact"/>
       </w:pPr>
       <w:r>
         <w:t xml:space="preserve">Analyze data sets and create high-quality publication quality maps and graphics using R and QGIS for lab projects.</w:t>
@@ -345,12 +271,11 @@
     </w:p>
     <w:p>
       <w:pPr>
-        <w:pStyle w:val="Compact"/>
-        <w:pStyle w:val="BlockText"/>
-        <w:numPr>
+        <w:numPr>
+          <w:ilvl w:val="0"/>
           <w:numId w:val="1001"/>
-          <w:ilvl w:val="0"/>
-        </w:numPr>
+        </w:numPr>
+        <w:pStyle w:val="Compact"/>
       </w:pPr>
       <w:r>
         <w:t xml:space="preserve">Creation, consulting, and managing of multiple software packages in R (detailed below).</w:t>
@@ -358,12 +283,11 @@
     </w:p>
     <w:p>
       <w:pPr>
-        <w:pStyle w:val="Compact"/>
-        <w:pStyle w:val="BlockText"/>
-        <w:numPr>
+        <w:numPr>
+          <w:ilvl w:val="0"/>
           <w:numId w:val="1001"/>
-          <w:ilvl w:val="0"/>
-        </w:numPr>
+        </w:numPr>
+        <w:pStyle w:val="Compact"/>
       </w:pPr>
       <w:r>
         <w:t xml:space="preserve">Manage IT workload for multiple computers running Ubuntu and lab server running Debian builds.</w:t>
@@ -371,12 +295,11 @@
     </w:p>
     <w:p>
       <w:pPr>
-        <w:pStyle w:val="Compact"/>
-        <w:pStyle w:val="BlockText"/>
-        <w:numPr>
+        <w:numPr>
+          <w:ilvl w:val="0"/>
           <w:numId w:val="1001"/>
-          <w:ilvl w:val="0"/>
-        </w:numPr>
+        </w:numPr>
+        <w:pStyle w:val="Compact"/>
       </w:pPr>
       <w:r>
         <w:t xml:space="preserve">Lead naturalist and logistic support for bi-annual bioblitzes conducted in urban parks across Broward County, Florida. Teach volunteers about collecting data via iNaturalist, lead walks for bioblitz with volunteers, and coordinate email lists and summary reports for the public.</w:t>
@@ -390,7 +313,7 @@
       <w:r>
         <w:br/>
       </w:r>
-      <w:hyperlink r:id="rId27">
+      <w:hyperlink r:id="rId25">
         <w:r>
           <w:rPr>
             <w:rStyle w:val="Hyperlink"/>
@@ -401,7 +324,7 @@
       <w:r>
         <w:br/>
       </w:r>
-      <w:hyperlink r:id="rId28">
+      <w:hyperlink r:id="rId26">
         <w:r>
           <w:rPr>
             <w:rStyle w:val="Hyperlink"/>
@@ -412,12 +335,11 @@
     </w:p>
     <w:p>
       <w:pPr>
-        <w:pStyle w:val="Compact"/>
-        <w:pStyle w:val="BlockText"/>
-        <w:numPr>
+        <w:numPr>
+          <w:ilvl w:val="0"/>
           <w:numId w:val="1001"/>
-          <w:ilvl w:val="0"/>
-        </w:numPr>
+        </w:numPr>
+        <w:pStyle w:val="Compact"/>
       </w:pPr>
       <w:r>
         <w:t xml:space="preserve">Trapped over 70 raccoon in a large urban park, administered anesthesia via carefully measured doses, procure blood samples, and apply radio/gps collars to selected individuals. Collect GPS data from the field via a base-station and radio antennae weekly.</w:t>
@@ -429,6 +351,7 @@
       </w:pPr>
       <w:r>
         <w:rPr>
+          <w:bCs/>
           <w:b/>
         </w:rPr>
         <w:t xml:space="preserve">Data Analyst and Database Manager</w:t>
@@ -438,6 +361,7 @@
       </w:r>
       <w:r>
         <w:rPr>
+          <w:iCs/>
           <w:i/>
         </w:rPr>
         <w:t xml:space="preserve">April 15, 2016 – April 13, 2017</w:t>
@@ -447,6 +371,7 @@
       </w:r>
       <w:r>
         <w:rPr>
+          <w:bCs/>
           <w:b/>
         </w:rPr>
         <w:t xml:space="preserve">Kauai Endangered Seabird Recovery Project</w:t>
@@ -481,12 +406,11 @@
     </w:p>
     <w:p>
       <w:pPr>
-        <w:pStyle w:val="Compact"/>
-        <w:pStyle w:val="BlockText"/>
-        <w:numPr>
+        <w:numPr>
+          <w:ilvl w:val="0"/>
           <w:numId w:val="1002"/>
-          <w:ilvl w:val="0"/>
-        </w:numPr>
+        </w:numPr>
+        <w:pStyle w:val="Compact"/>
       </w:pPr>
       <w:r>
         <w:t xml:space="preserve">Analyzed field data and created maps using R and ArcGis. Interfaced with and analyzed data from a myriad of technologies including Audio Recording Units, satellite and geolocator tags, Recoynx Field Cameras, and LiDAR. Fixed, maintained, and expanded two current databases using Microsoft Access and SQL.</w:t>
@@ -494,12 +418,11 @@
     </w:p>
     <w:p>
       <w:pPr>
-        <w:pStyle w:val="Compact"/>
-        <w:pStyle w:val="BlockText"/>
-        <w:numPr>
+        <w:numPr>
+          <w:ilvl w:val="0"/>
           <w:numId w:val="1002"/>
-          <w:ilvl w:val="0"/>
-        </w:numPr>
+        </w:numPr>
+        <w:pStyle w:val="Compact"/>
       </w:pPr>
       <w:r>
         <w:t xml:space="preserve">Prepared 12 annual scientific reports, helped write manuscripts, and lead outreach events for public.</w:t>
@@ -507,12 +430,11 @@
     </w:p>
     <w:p>
       <w:pPr>
-        <w:pStyle w:val="Compact"/>
-        <w:pStyle w:val="BlockText"/>
-        <w:numPr>
+        <w:numPr>
+          <w:ilvl w:val="0"/>
           <w:numId w:val="1002"/>
-          <w:ilvl w:val="0"/>
-        </w:numPr>
+        </w:numPr>
+        <w:pStyle w:val="Compact"/>
       </w:pPr>
       <w:r>
         <w:t xml:space="preserve">Managed nine technicians in office, monitored their data entry, and created projects tailored to each technician’s strengths. Helped with field logistics, helicopter flights, and schedules.</w:t>
@@ -520,12 +442,11 @@
     </w:p>
     <w:p>
       <w:pPr>
-        <w:pStyle w:val="Compact"/>
-        <w:pStyle w:val="BlockText"/>
-        <w:numPr>
+        <w:numPr>
+          <w:ilvl w:val="0"/>
           <w:numId w:val="1002"/>
-          <w:ilvl w:val="0"/>
-        </w:numPr>
+        </w:numPr>
+        <w:pStyle w:val="Compact"/>
       </w:pPr>
       <w:r>
         <w:t xml:space="preserve">Created a habitat model for the endangered Band-rumped Storm-Petrel using ten years of auditory survey and Audio Recorded Unit data using boosted regression trees in R</w:t>
@@ -533,12 +454,11 @@
     </w:p>
     <w:p>
       <w:pPr>
-        <w:pStyle w:val="Compact"/>
-        <w:pStyle w:val="BlockText"/>
-        <w:numPr>
+        <w:numPr>
+          <w:ilvl w:val="0"/>
           <w:numId w:val="1002"/>
-          <w:ilvl w:val="0"/>
-        </w:numPr>
+        </w:numPr>
+        <w:pStyle w:val="Compact"/>
       </w:pPr>
       <w:r>
         <w:t xml:space="preserve">Created an algorithm to calculate exposure height of powerline wires across the island of Kauai using LiDAR and Photogrammetry data in R. Required dynamically creating 100,000 geospatial polygons tailored to individual vectors analyzed entirely in an R environment.</w:t>
@@ -546,12 +466,11 @@
     </w:p>
     <w:p>
       <w:pPr>
-        <w:pStyle w:val="Compact"/>
-        <w:pStyle w:val="BlockText"/>
-        <w:numPr>
+        <w:numPr>
+          <w:ilvl w:val="0"/>
           <w:numId w:val="1002"/>
-          <w:ilvl w:val="0"/>
-        </w:numPr>
+        </w:numPr>
+        <w:pStyle w:val="Compact"/>
       </w:pPr>
       <w:r>
         <w:t xml:space="preserve">Analyzed movement and wintering range of 12 satellite tagged juvenile Newell’s Shearwaters using dynamic Brownian Bridge Movement Model in R.</w:t>
@@ -559,12 +478,11 @@
     </w:p>
     <w:p>
       <w:pPr>
-        <w:pStyle w:val="Compact"/>
-        <w:pStyle w:val="BlockText"/>
-        <w:numPr>
+        <w:numPr>
+          <w:ilvl w:val="0"/>
           <w:numId w:val="1002"/>
-          <w:ilvl w:val="0"/>
-        </w:numPr>
+        </w:numPr>
+        <w:pStyle w:val="Compact"/>
       </w:pPr>
       <w:r>
         <w:t xml:space="preserve">Monitored seabird colonies in the mountainous regions of Kauai. This included hiking on very steep</w:t>
@@ -582,6 +500,7 @@
       </w:pPr>
       <w:r>
         <w:rPr>
+          <w:bCs/>
           <w:b/>
         </w:rPr>
         <w:t xml:space="preserve">Woodpecker Crew Leader</w:t>
@@ -591,6 +510,7 @@
       </w:r>
       <w:r>
         <w:rPr>
+          <w:iCs/>
           <w:i/>
         </w:rPr>
         <w:t xml:space="preserve">May 1, 2018 – August 9, 2018</w:t>
@@ -600,6 +520,7 @@
       </w:r>
       <w:r>
         <w:rPr>
+          <w:bCs/>
           <w:b/>
         </w:rPr>
         <w:t xml:space="preserve">Rocky Mountain Research Station - USFS</w:t>
@@ -634,12 +555,11 @@
     </w:p>
     <w:p>
       <w:pPr>
-        <w:pStyle w:val="Compact"/>
-        <w:pStyle w:val="BlockText"/>
-        <w:numPr>
+        <w:numPr>
+          <w:ilvl w:val="0"/>
           <w:numId w:val="1003"/>
-          <w:ilvl w:val="0"/>
-        </w:numPr>
+        </w:numPr>
+        <w:pStyle w:val="Compact"/>
       </w:pPr>
       <w:r>
         <w:t xml:space="preserve">Supervised three technicians that involved creating schedules, keeping employees on task, and managing daily logistics and duties for them.</w:t>
@@ -647,12 +567,11 @@
     </w:p>
     <w:p>
       <w:pPr>
-        <w:pStyle w:val="Compact"/>
-        <w:pStyle w:val="BlockText"/>
-        <w:numPr>
+        <w:numPr>
+          <w:ilvl w:val="0"/>
           <w:numId w:val="1003"/>
-          <w:ilvl w:val="0"/>
-        </w:numPr>
+        </w:numPr>
+        <w:pStyle w:val="Compact"/>
       </w:pPr>
       <w:r>
         <w:t xml:space="preserve">Conducted breeding transect surveys, searched for nests, and monitored nest success for White-headed Woodpecker population in the Winema-Fremont National Forest.</w:t>
@@ -660,12 +579,11 @@
     </w:p>
     <w:p>
       <w:pPr>
-        <w:pStyle w:val="Compact"/>
-        <w:pStyle w:val="BlockText"/>
-        <w:numPr>
+        <w:numPr>
+          <w:ilvl w:val="0"/>
           <w:numId w:val="1003"/>
-          <w:ilvl w:val="0"/>
-        </w:numPr>
+        </w:numPr>
+        <w:pStyle w:val="Compact"/>
       </w:pPr>
       <w:r>
         <w:t xml:space="preserve">Maintained communications with Forest Service ranger stations for safety check-ins.</w:t>
@@ -673,12 +591,11 @@
     </w:p>
     <w:p>
       <w:pPr>
-        <w:pStyle w:val="Compact"/>
-        <w:pStyle w:val="BlockText"/>
-        <w:numPr>
+        <w:numPr>
+          <w:ilvl w:val="0"/>
           <w:numId w:val="1003"/>
-          <w:ilvl w:val="0"/>
-        </w:numPr>
+        </w:numPr>
+        <w:pStyle w:val="Compact"/>
       </w:pPr>
       <w:r>
         <w:t xml:space="preserve">Navigated on forest service roads during major logging operations, and hiked in very steep and uneven terrain.</w:t>
@@ -690,6 +607,7 @@
       </w:pPr>
       <w:r>
         <w:rPr>
+          <w:bCs/>
           <w:b/>
         </w:rPr>
         <w:t xml:space="preserve">Black Rail Technician</w:t>
@@ -699,6 +617,7 @@
       </w:r>
       <w:r>
         <w:rPr>
+          <w:iCs/>
           <w:i/>
         </w:rPr>
         <w:t xml:space="preserve">January 14 - March 31,2018</w:t>
@@ -708,6 +627,7 @@
       </w:r>
       <w:r>
         <w:rPr>
+          <w:bCs/>
           <w:b/>
         </w:rPr>
         <w:t xml:space="preserve">Texas State University</w:t>
@@ -742,12 +662,11 @@
     </w:p>
     <w:p>
       <w:pPr>
-        <w:pStyle w:val="Compact"/>
-        <w:pStyle w:val="BlockText"/>
-        <w:numPr>
+        <w:numPr>
+          <w:ilvl w:val="0"/>
           <w:numId w:val="1004"/>
-          <w:ilvl w:val="0"/>
-        </w:numPr>
+        </w:numPr>
+        <w:pStyle w:val="Compact"/>
       </w:pPr>
       <w:r>
         <w:t xml:space="preserve">Capture and band Black and Yellow Rails using drag-lining techniques in wet prairies on Brazoria</w:t>
@@ -767,12 +686,11 @@
     </w:p>
     <w:p>
       <w:pPr>
-        <w:pStyle w:val="Compact"/>
-        <w:pStyle w:val="BlockText"/>
-        <w:numPr>
+        <w:numPr>
+          <w:ilvl w:val="0"/>
           <w:numId w:val="1004"/>
-          <w:ilvl w:val="0"/>
-        </w:numPr>
+        </w:numPr>
+        <w:pStyle w:val="Compact"/>
       </w:pPr>
       <w:r>
         <w:t xml:space="preserve">Track banded birds using radio telemetry and conduct vegetation surveys of wetland species.</w:t>
@@ -792,12 +710,11 @@
     </w:p>
     <w:p>
       <w:pPr>
-        <w:pStyle w:val="Compact"/>
-        <w:pStyle w:val="BlockText"/>
-        <w:numPr>
+        <w:numPr>
+          <w:ilvl w:val="0"/>
           <w:numId w:val="1004"/>
-          <w:ilvl w:val="0"/>
-        </w:numPr>
+        </w:numPr>
+        <w:pStyle w:val="Compact"/>
       </w:pPr>
       <w:r>
         <w:t xml:space="preserve">Study evaluated post-fire restoration and rehabilitation effects on high marsh wetlands for management purposes.</w:t>
@@ -809,6 +726,7 @@
       </w:pPr>
       <w:r>
         <w:rPr>
+          <w:bCs/>
           <w:b/>
         </w:rPr>
         <w:t xml:space="preserve">Avian Crew Leader</w:t>
@@ -818,6 +736,7 @@
       </w:r>
       <w:r>
         <w:rPr>
+          <w:iCs/>
           <w:i/>
         </w:rPr>
         <w:t xml:space="preserve">May 1, 2017 – September 30, 2017</w:t>
@@ -827,6 +746,7 @@
       </w:r>
       <w:r>
         <w:rPr>
+          <w:bCs/>
           <w:b/>
         </w:rPr>
         <w:t xml:space="preserve">National Council for Air and Stream Improvement</w:t>
@@ -863,6 +783,7 @@
       </w:r>
       <w:r>
         <w:rPr>
+          <w:iCs/>
           <w:i/>
         </w:rPr>
         <w:t xml:space="preserve">Intensive Forest Management</w:t>
@@ -870,12 +791,11 @@
     </w:p>
     <w:p>
       <w:pPr>
-        <w:pStyle w:val="Compact"/>
-        <w:pStyle w:val="BlockText"/>
-        <w:numPr>
+        <w:numPr>
+          <w:ilvl w:val="0"/>
           <w:numId w:val="1005"/>
-          <w:ilvl w:val="0"/>
-        </w:numPr>
+        </w:numPr>
+        <w:pStyle w:val="Compact"/>
       </w:pPr>
       <w:r>
         <w:t xml:space="preserve">Trained technicians on identifying 80+ birds of the Pacific Northwest by sight and sound.</w:t>
@@ -883,12 +803,11 @@
     </w:p>
     <w:p>
       <w:pPr>
-        <w:pStyle w:val="Compact"/>
-        <w:pStyle w:val="BlockText"/>
-        <w:numPr>
+        <w:numPr>
+          <w:ilvl w:val="0"/>
           <w:numId w:val="1005"/>
-          <w:ilvl w:val="0"/>
-        </w:numPr>
+        </w:numPr>
+        <w:pStyle w:val="Compact"/>
       </w:pPr>
       <w:r>
         <w:t xml:space="preserve">Conducted breeding point counts in cut timber stands in the Coast Range of Oregon. Included hiking on</w:t>
@@ -908,12 +827,11 @@
     </w:p>
     <w:p>
       <w:pPr>
-        <w:pStyle w:val="Compact"/>
-        <w:pStyle w:val="BlockText"/>
-        <w:numPr>
+        <w:numPr>
+          <w:ilvl w:val="0"/>
           <w:numId w:val="1005"/>
-          <w:ilvl w:val="0"/>
-        </w:numPr>
+        </w:numPr>
+        <w:pStyle w:val="Compact"/>
       </w:pPr>
       <w:r>
         <w:t xml:space="preserve">Supervised two technicians including planning daily logistics and data management. Created schedules,</w:t>
@@ -933,12 +851,11 @@
     </w:p>
     <w:p>
       <w:pPr>
-        <w:pStyle w:val="Compact"/>
-        <w:pStyle w:val="BlockText"/>
-        <w:numPr>
+        <w:numPr>
+          <w:ilvl w:val="0"/>
           <w:numId w:val="1005"/>
-          <w:ilvl w:val="0"/>
-        </w:numPr>
+        </w:numPr>
+        <w:pStyle w:val="Compact"/>
       </w:pPr>
       <w:r>
         <w:t xml:space="preserve">Performed intensive vegetation surveys on points. Including exhaustive inventory and identification of</w:t>
@@ -968,6 +885,7 @@
       </w:pPr>
       <w:r>
         <w:rPr>
+          <w:iCs/>
           <w:i/>
         </w:rPr>
         <w:t xml:space="preserve">Retained Structures Project</w:t>
@@ -975,12 +893,11 @@
     </w:p>
     <w:p>
       <w:pPr>
-        <w:pStyle w:val="Compact"/>
-        <w:pStyle w:val="BlockText"/>
-        <w:numPr>
+        <w:numPr>
+          <w:ilvl w:val="0"/>
           <w:numId w:val="1006"/>
-          <w:ilvl w:val="0"/>
-        </w:numPr>
+        </w:numPr>
+        <w:pStyle w:val="Compact"/>
       </w:pPr>
       <w:r>
         <w:t xml:space="preserve">Trapped and ear tagged small mammals of the Cascades using Sherman and Tomahawk traps.</w:t>
@@ -988,12 +905,11 @@
     </w:p>
     <w:p>
       <w:pPr>
-        <w:pStyle w:val="Compact"/>
-        <w:pStyle w:val="BlockText"/>
-        <w:numPr>
+        <w:numPr>
+          <w:ilvl w:val="0"/>
           <w:numId w:val="1006"/>
-          <w:ilvl w:val="0"/>
-        </w:numPr>
+        </w:numPr>
+        <w:pStyle w:val="Compact"/>
       </w:pPr>
       <w:r>
         <w:t xml:space="preserve">Marked and measured created tree plots by measuring DBH and height of trees.</w:t>
@@ -1005,6 +921,7 @@
       </w:pPr>
       <w:r>
         <w:rPr>
+          <w:bCs/>
           <w:b/>
         </w:rPr>
         <w:t xml:space="preserve">Marshbird Field Technician</w:t>
@@ -1014,6 +931,7 @@
       </w:r>
       <w:r>
         <w:rPr>
+          <w:iCs/>
           <w:i/>
         </w:rPr>
         <w:t xml:space="preserve">May 1 – August 15, 2014</w:t>
@@ -1023,6 +941,7 @@
       </w:r>
       <w:r>
         <w:rPr>
+          <w:bCs/>
           <w:b/>
         </w:rPr>
         <w:t xml:space="preserve">University of Delaware</w:t>
@@ -1051,12 +970,11 @@
     </w:p>
     <w:p>
       <w:pPr>
-        <w:pStyle w:val="Compact"/>
-        <w:pStyle w:val="BlockText"/>
-        <w:numPr>
+        <w:numPr>
+          <w:ilvl w:val="0"/>
           <w:numId w:val="1007"/>
-          <w:ilvl w:val="0"/>
-        </w:numPr>
+        </w:numPr>
+        <w:pStyle w:val="Compact"/>
       </w:pPr>
       <w:r>
         <w:t xml:space="preserve">Performed playback surveys for secretive marsh birds under the National Marsh Bird Protocol. Required</w:t>
@@ -1080,6 +998,7 @@
       </w:pPr>
       <w:r>
         <w:rPr>
+          <w:bCs/>
           <w:b/>
         </w:rPr>
         <w:t xml:space="preserve">Migratory Rail Field Technician</w:t>
@@ -1089,6 +1008,7 @@
       </w:r>
       <w:r>
         <w:rPr>
+          <w:iCs/>
           <w:i/>
         </w:rPr>
         <w:t xml:space="preserve">August 7 - October 21, 2012/2013</w:t>
@@ -1098,6 +1018,7 @@
       </w:r>
       <w:r>
         <w:rPr>
+          <w:bCs/>
           <w:b/>
         </w:rPr>
         <w:t xml:space="preserve">Arkansas Cooperative Fish and Wildlife Research Unit</w:t>
@@ -1120,12 +1041,11 @@
     </w:p>
     <w:p>
       <w:pPr>
-        <w:pStyle w:val="Compact"/>
-        <w:pStyle w:val="BlockText"/>
-        <w:numPr>
+        <w:numPr>
+          <w:ilvl w:val="0"/>
           <w:numId w:val="1008"/>
-          <w:ilvl w:val="0"/>
-        </w:numPr>
+        </w:numPr>
+        <w:pStyle w:val="Compact"/>
       </w:pPr>
       <w:r>
         <w:t xml:space="preserve">Performed nightly distance sampling of migratory rails on ATVs in managed wetlands throughout</w:t>
@@ -1151,12 +1071,11 @@
     </w:p>
     <w:p>
       <w:pPr>
-        <w:pStyle w:val="Compact"/>
-        <w:pStyle w:val="BlockText"/>
-        <w:numPr>
+        <w:numPr>
+          <w:ilvl w:val="0"/>
           <w:numId w:val="1008"/>
-          <w:ilvl w:val="0"/>
-        </w:numPr>
+        </w:numPr>
+        <w:pStyle w:val="Compact"/>
       </w:pPr>
       <w:r>
         <w:t xml:space="preserve">Captured and band birds using hand nets. Banded and measured birds at night. Applied radio</w:t>
@@ -1168,6 +1087,7 @@
       </w:pPr>
       <w:r>
         <w:rPr>
+          <w:bCs/>
           <w:b/>
         </w:rPr>
         <w:t xml:space="preserve">Willow Flycatcher Field Technician</w:t>
@@ -1177,6 +1097,7 @@
       </w:r>
       <w:r>
         <w:rPr>
+          <w:iCs/>
           <w:i/>
         </w:rPr>
         <w:t xml:space="preserve">May 7 – August 15, 2013</w:t>
@@ -1186,6 +1107,7 @@
       </w:r>
       <w:r>
         <w:rPr>
+          <w:bCs/>
           <w:b/>
         </w:rPr>
         <w:t xml:space="preserve">SWCA Consulting</w:t>
@@ -1220,12 +1142,11 @@
     </w:p>
     <w:p>
       <w:pPr>
-        <w:pStyle w:val="Compact"/>
-        <w:pStyle w:val="BlockText"/>
-        <w:numPr>
+        <w:numPr>
+          <w:ilvl w:val="0"/>
           <w:numId w:val="1009"/>
-          <w:ilvl w:val="0"/>
-        </w:numPr>
+        </w:numPr>
+        <w:pStyle w:val="Compact"/>
       </w:pPr>
       <w:r>
         <w:t xml:space="preserve">Territory and nest searching for the endangered Southwestern Willow Flycatcher in the Lower Colorado</w:t>
@@ -1249,6 +1170,7 @@
       </w:pPr>
       <w:r>
         <w:rPr>
+          <w:bCs/>
           <w:b/>
         </w:rPr>
         <w:t xml:space="preserve">Yellow Rail Field Technician</w:t>
@@ -1258,6 +1180,7 @@
       </w:r>
       <w:r>
         <w:rPr>
+          <w:iCs/>
           <w:i/>
         </w:rPr>
         <w:t xml:space="preserve">December 7, 2012 - March 31, 2013</w:t>
@@ -1267,6 +1190,7 @@
       </w:r>
       <w:r>
         <w:rPr>
+          <w:bCs/>
           <w:b/>
         </w:rPr>
         <w:t xml:space="preserve">Mississippi State University</w:t>
@@ -1289,12 +1213,11 @@
     </w:p>
     <w:p>
       <w:pPr>
-        <w:pStyle w:val="Compact"/>
-        <w:pStyle w:val="BlockText"/>
-        <w:numPr>
+        <w:numPr>
+          <w:ilvl w:val="0"/>
           <w:numId w:val="1010"/>
-          <w:ilvl w:val="0"/>
-        </w:numPr>
+        </w:numPr>
+        <w:pStyle w:val="Compact"/>
       </w:pPr>
       <w:r>
         <w:t xml:space="preserve">Surveyed for Yellow Rails using drag-lining in Pine Savanna</w:t>
@@ -1306,6 +1229,7 @@
       </w:pPr>
       <w:r>
         <w:rPr>
+          <w:bCs/>
           <w:b/>
         </w:rPr>
         <w:t xml:space="preserve">Yellow-billed Cuckoo Field Surveyor</w:t>
@@ -1315,6 +1239,7 @@
       </w:r>
       <w:r>
         <w:rPr>
+          <w:iCs/>
           <w:i/>
         </w:rPr>
         <w:t xml:space="preserve">July 7 - August 21, 2012</w:t>
@@ -1324,6 +1249,7 @@
       </w:r>
       <w:r>
         <w:rPr>
+          <w:bCs/>
           <w:b/>
         </w:rPr>
         <w:t xml:space="preserve">Great Basin Bird Observatory</w:t>
@@ -1358,12 +1284,11 @@
     </w:p>
     <w:p>
       <w:pPr>
-        <w:pStyle w:val="Compact"/>
-        <w:pStyle w:val="BlockText"/>
-        <w:numPr>
+        <w:numPr>
+          <w:ilvl w:val="0"/>
           <w:numId w:val="1011"/>
-          <w:ilvl w:val="0"/>
-        </w:numPr>
+        </w:numPr>
+        <w:pStyle w:val="Compact"/>
       </w:pPr>
       <w:r>
         <w:t xml:space="preserve">Conducted playback surveys for the federally endangered Southwestern Yellow-Billed Cuckoo. Safely hiked in</w:t>
@@ -1387,6 +1312,7 @@
       </w:pPr>
       <w:r>
         <w:rPr>
+          <w:bCs/>
           <w:b/>
         </w:rPr>
         <w:t xml:space="preserve">Avian Field Research Assistant</w:t>
@@ -1396,6 +1322,7 @@
       </w:r>
       <w:r>
         <w:rPr>
+          <w:iCs/>
           <w:i/>
         </w:rPr>
         <w:t xml:space="preserve">February 1 - June 30, 2012</w:t>
@@ -1405,6 +1332,7 @@
       </w:r>
       <w:r>
         <w:rPr>
+          <w:bCs/>
           <w:b/>
         </w:rPr>
         <w:t xml:space="preserve">Maui Forest Bird Recovery Project</w:t>
@@ -1439,12 +1367,11 @@
     </w:p>
     <w:p>
       <w:pPr>
-        <w:pStyle w:val="Compact"/>
-        <w:pStyle w:val="BlockText"/>
-        <w:numPr>
+        <w:numPr>
+          <w:ilvl w:val="0"/>
           <w:numId w:val="1012"/>
-          <w:ilvl w:val="0"/>
-        </w:numPr>
+        </w:numPr>
+        <w:pStyle w:val="Compact"/>
       </w:pPr>
       <w:r>
         <w:t xml:space="preserve">Nest searching, band re-sighting, and territory mapping of the federally endangered Maui Parrotbill.</w:t>
@@ -1464,12 +1391,11 @@
     </w:p>
     <w:p>
       <w:pPr>
-        <w:pStyle w:val="Compact"/>
-        <w:pStyle w:val="BlockText"/>
-        <w:numPr>
+        <w:numPr>
+          <w:ilvl w:val="0"/>
           <w:numId w:val="1012"/>
-          <w:ilvl w:val="0"/>
-        </w:numPr>
+        </w:numPr>
+        <w:pStyle w:val="Compact"/>
       </w:pPr>
       <w:r>
         <w:t xml:space="preserve">Included backcountry camping and living in close quarters with other technicians for 10 days at a time.</w:t>
@@ -1483,12 +1409,11 @@
     </w:p>
     <w:p>
       <w:pPr>
-        <w:pStyle w:val="Compact"/>
-        <w:pStyle w:val="BlockText"/>
-        <w:numPr>
+        <w:numPr>
+          <w:ilvl w:val="0"/>
           <w:numId w:val="1012"/>
-          <w:ilvl w:val="0"/>
-        </w:numPr>
+        </w:numPr>
+        <w:pStyle w:val="Compact"/>
       </w:pPr>
       <w:r>
         <w:t xml:space="preserve">Assisted in maintaining predator control grids (mouse traps, have a heart traps, and mongoose</w:t>
@@ -1506,6 +1431,7 @@
       </w:pPr>
       <w:r>
         <w:rPr>
+          <w:bCs/>
           <w:b/>
         </w:rPr>
         <w:t xml:space="preserve">Field Technician</w:t>
@@ -1515,6 +1441,7 @@
       </w:r>
       <w:r>
         <w:rPr>
+          <w:iCs/>
           <w:i/>
         </w:rPr>
         <w:t xml:space="preserve">July 14 - October 21, 2011</w:t>
@@ -1524,6 +1451,7 @@
       </w:r>
       <w:r>
         <w:rPr>
+          <w:bCs/>
           <w:b/>
         </w:rPr>
         <w:t xml:space="preserve">Curry and Kerlinger, LLC</w:t>
@@ -1553,17 +1481,16 @@
         <w:br/>
       </w:r>
       <w:r>
-        <w:t xml:space="preserve">Linda Slobodnik -315.567.3169 (You may contact)</w:t>
-      </w:r>
-    </w:p>
-    <w:p>
-      <w:pPr>
-        <w:pStyle w:val="Compact"/>
-        <w:pStyle w:val="BlockText"/>
-        <w:numPr>
+        <w:t xml:space="preserve">Linda Slobodnik - 315.567.3169 (You may contact)</w:t>
+      </w:r>
+    </w:p>
+    <w:p>
+      <w:pPr>
+        <w:numPr>
+          <w:ilvl w:val="0"/>
           <w:numId w:val="1013"/>
-          <w:ilvl w:val="0"/>
-        </w:numPr>
+        </w:numPr>
+        <w:pStyle w:val="Compact"/>
       </w:pPr>
       <w:r>
         <w:t xml:space="preserve">Performed daily bird and bat mortality searches at 48 wind turbines in Western New York.</w:t>
@@ -1575,6 +1502,7 @@
       </w:pPr>
       <w:r>
         <w:rPr>
+          <w:bCs/>
           <w:b/>
         </w:rPr>
         <w:t xml:space="preserve">Golden-winged Warbler Field Technician</w:t>
@@ -1584,6 +1512,7 @@
       </w:r>
       <w:r>
         <w:rPr>
+          <w:iCs/>
           <w:i/>
         </w:rPr>
         <w:t xml:space="preserve">April 21- July 7, 2011</w:t>
@@ -1593,6 +1522,7 @@
       </w:r>
       <w:r>
         <w:rPr>
+          <w:bCs/>
           <w:b/>
         </w:rPr>
         <w:t xml:space="preserve">University of Tennessee</w:t>
@@ -1627,12 +1557,11 @@
     </w:p>
     <w:p>
       <w:pPr>
-        <w:pStyle w:val="Compact"/>
-        <w:pStyle w:val="BlockText"/>
-        <w:numPr>
+        <w:numPr>
+          <w:ilvl w:val="0"/>
           <w:numId w:val="1014"/>
-          <w:ilvl w:val="0"/>
-        </w:numPr>
+        </w:numPr>
+        <w:pStyle w:val="Compact"/>
       </w:pPr>
       <w:r>
         <w:t xml:space="preserve">Conduct Nest searched, band resighted, and performed presence absence play back surveys for the</w:t>
@@ -1650,6 +1579,7 @@
       </w:pPr>
       <w:r>
         <w:rPr>
+          <w:bCs/>
           <w:b/>
         </w:rPr>
         <w:t xml:space="preserve">Field Investigator</w:t>
@@ -1659,6 +1589,7 @@
       </w:r>
       <w:r>
         <w:rPr>
+          <w:iCs/>
           <w:i/>
         </w:rPr>
         <w:t xml:space="preserve">January 3 - March 21, 2011</w:t>
@@ -1668,6 +1599,7 @@
       </w:r>
       <w:r>
         <w:rPr>
+          <w:bCs/>
           <w:b/>
         </w:rPr>
         <w:t xml:space="preserve">Louisiana State University</w:t>
@@ -1702,12 +1634,11 @@
     </w:p>
     <w:p>
       <w:pPr>
-        <w:pStyle w:val="Compact"/>
-        <w:pStyle w:val="BlockText"/>
-        <w:numPr>
+        <w:numPr>
+          <w:ilvl w:val="0"/>
           <w:numId w:val="1015"/>
-          <w:ilvl w:val="0"/>
-        </w:numPr>
+        </w:numPr>
+        <w:pStyle w:val="Compact"/>
       </w:pPr>
       <w:r>
         <w:t xml:space="preserve">Conducted mortality searches for waterfowl along ocean transects in the Mississippi River Delta and Gulf</w:t>
@@ -1725,6 +1656,7 @@
       </w:pPr>
       <w:r>
         <w:rPr>
+          <w:bCs/>
           <w:b/>
         </w:rPr>
         <w:t xml:space="preserve">Freshwater Mussel Field Technician</w:t>
@@ -1734,6 +1666,7 @@
       </w:r>
       <w:r>
         <w:rPr>
+          <w:iCs/>
           <w:i/>
         </w:rPr>
         <w:t xml:space="preserve">July 7 - September 14, 2010</w:t>
@@ -1743,6 +1676,7 @@
       </w:r>
       <w:r>
         <w:rPr>
+          <w:bCs/>
           <w:b/>
         </w:rPr>
         <w:t xml:space="preserve">Texas Agrilife Extensions Service</w:t>
@@ -1777,12 +1711,11 @@
     </w:p>
     <w:p>
       <w:pPr>
-        <w:pStyle w:val="Compact"/>
-        <w:pStyle w:val="BlockText"/>
-        <w:numPr>
+        <w:numPr>
+          <w:ilvl w:val="0"/>
           <w:numId w:val="1016"/>
-          <w:ilvl w:val="0"/>
-        </w:numPr>
+        </w:numPr>
+        <w:pStyle w:val="Compact"/>
       </w:pPr>
       <w:r>
         <w:t xml:space="preserve">Performed presence absence surveys for freshwater mussels in tributaries of the Colorado River in central</w:t>
@@ -1800,6 +1733,7 @@
       </w:pPr>
       <w:r>
         <w:rPr>
+          <w:bCs/>
           <w:b/>
         </w:rPr>
         <w:t xml:space="preserve">Golden-cheeked Warbler Field Technician</w:t>
@@ -1809,6 +1743,7 @@
       </w:r>
       <w:r>
         <w:rPr>
+          <w:iCs/>
           <w:i/>
         </w:rPr>
         <w:t xml:space="preserve">March 14 - July 7, 2010</w:t>
@@ -1818,6 +1753,7 @@
       </w:r>
       <w:r>
         <w:rPr>
+          <w:bCs/>
           <w:b/>
         </w:rPr>
         <w:t xml:space="preserve">Texas A&amp;M University</w:t>
@@ -1852,12 +1788,11 @@
     </w:p>
     <w:p>
       <w:pPr>
-        <w:pStyle w:val="Compact"/>
-        <w:pStyle w:val="BlockText"/>
-        <w:numPr>
+        <w:numPr>
+          <w:ilvl w:val="0"/>
           <w:numId w:val="1017"/>
-          <w:ilvl w:val="0"/>
-        </w:numPr>
+        </w:numPr>
+        <w:pStyle w:val="Compact"/>
       </w:pPr>
       <w:r>
         <w:t xml:space="preserve">Territory mapped and performed point counts for the federally endangered Black-capped Vireo and</w:t>
@@ -1875,15 +1810,14 @@
         <w:t xml:space="preserve">requiring maintaining relationship with land owners and contacting them before and after accessing sites.</w:t>
       </w:r>
     </w:p>
+    <w:bookmarkStart w:id="27" w:name="field-skills"/>
     <w:p>
       <w:pPr>
         <w:pStyle w:val="Heading2"/>
       </w:pPr>
-      <w:bookmarkStart w:id="29" w:name="field-skills"/>
       <w:r>
         <w:t xml:space="preserve">Field Skills</w:t>
       </w:r>
-      <w:bookmarkEnd w:id="29"/>
     </w:p>
     <w:p>
       <w:pPr>
@@ -1891,6 +1825,7 @@
       </w:pPr>
       <w:r>
         <w:rPr>
+          <w:bCs/>
           <w:b/>
         </w:rPr>
         <w:t xml:space="preserve">Banding (Birds)</w:t>
@@ -1908,6 +1843,7 @@
       </w:pPr>
       <w:r>
         <w:rPr>
+          <w:bCs/>
           <w:b/>
         </w:rPr>
         <w:t xml:space="preserve">Tagging (Mammals)</w:t>
@@ -1925,6 +1861,7 @@
       </w:pPr>
       <w:r>
         <w:rPr>
+          <w:bCs/>
           <w:b/>
         </w:rPr>
         <w:t xml:space="preserve">Biological Surveys</w:t>
@@ -1942,6 +1879,7 @@
       </w:pPr>
       <w:r>
         <w:rPr>
+          <w:bCs/>
           <w:b/>
         </w:rPr>
         <w:t xml:space="preserve">Navigation</w:t>
@@ -1959,6 +1897,7 @@
       </w:pPr>
       <w:r>
         <w:rPr>
+          <w:bCs/>
           <w:b/>
         </w:rPr>
         <w:t xml:space="preserve">Driving Off-road Vehicles</w:t>
@@ -1976,6 +1915,7 @@
       </w:pPr>
       <w:r>
         <w:rPr>
+          <w:bCs/>
           <w:b/>
         </w:rPr>
         <w:t xml:space="preserve">Boating</w:t>
@@ -1993,6 +1933,7 @@
       </w:pPr>
       <w:r>
         <w:rPr>
+          <w:bCs/>
           <w:b/>
         </w:rPr>
         <w:t xml:space="preserve">General Animal Identification</w:t>
@@ -2010,6 +1951,7 @@
       </w:pPr>
       <w:r>
         <w:rPr>
+          <w:bCs/>
           <w:b/>
         </w:rPr>
         <w:t xml:space="preserve">Vegetation surveys and ID</w:t>
@@ -2025,71 +1967,25 @@
       <w:pPr>
         <w:pStyle w:val="BodyText"/>
       </w:pPr>
-      <w:r>
-        <w:t xml:space="preserve"> </w:t>
-      </w:r>
-      <w:r>
-        <w:drawing>
-          <wp:inline>
-            <wp:extent cx="5334000" cy="62230"/>
-            <wp:effectExtent b="0" l="0" r="0" t="0"/>
-            <wp:docPr descr="" title="" id="1" name="Picture"/>
-            <a:graphic>
-              <a:graphicData uri="http://schemas.openxmlformats.org/drawingml/2006/picture">
-                <pic:pic>
-                  <pic:nvPicPr>
-                    <pic:cNvPr descr="/home/matt/r_programs/CV/images/star_line3.png" id="0" name="Picture"/>
-                    <pic:cNvPicPr>
-                      <a:picLocks noChangeArrowheads="1" noChangeAspect="1"/>
-                    </pic:cNvPicPr>
-                  </pic:nvPicPr>
-                  <pic:blipFill>
-                    <a:blip r:embed="rId24"/>
-                    <a:stretch>
-                      <a:fillRect/>
-                    </a:stretch>
-                  </pic:blipFill>
-                  <pic:spPr bwMode="auto">
-                    <a:xfrm>
-                      <a:off x="0" y="0"/>
-                      <a:ext cx="5334000" cy="62230"/>
-                    </a:xfrm>
-                    <a:prstGeom prst="rect">
-                      <a:avLst/>
-                    </a:prstGeom>
-                    <a:noFill/>
-                    <a:ln w="9525">
-                      <a:noFill/>
-                      <a:headEnd/>
-                      <a:tailEnd/>
-                    </a:ln>
-                  </pic:spPr>
-                </pic:pic>
-              </a:graphicData>
-            </a:graphic>
-          </wp:inline>
-        </w:drawing>
-      </w:r>
-    </w:p>
+    </w:p>
+    <w:bookmarkEnd w:id="27"/>
+    <w:bookmarkStart w:id="39" w:name="software-packages"/>
     <w:p>
       <w:pPr>
         <w:pStyle w:val="Heading2"/>
       </w:pPr>
-      <w:bookmarkStart w:id="30" w:name="software-packages"/>
       <w:r>
         <w:t xml:space="preserve">Software Packages</w:t>
       </w:r>
-      <w:bookmarkEnd w:id="30"/>
-    </w:p>
+    </w:p>
+    <w:bookmarkStart w:id="29" w:name="sftraj"/>
     <w:p>
       <w:pPr>
         <w:pStyle w:val="Heading3"/>
       </w:pPr>
-      <w:bookmarkStart w:id="31" w:name="sftraj"/>
       <w:r>
         <w:t xml:space="preserve">Sftraj</w:t>
       </w:r>
-      <w:bookmarkEnd w:id="31"/>
     </w:p>
     <w:p>
       <w:pPr>
@@ -2097,6 +1993,7 @@
       </w:pPr>
       <w:r>
         <w:rPr>
+          <w:bCs/>
           <w:b/>
         </w:rPr>
         <w:t xml:space="preserve">Boone, M., Joo, R., Calenge, C., Pebesma, E., Basille, M.</w:t>
@@ -2106,6 +2003,7 @@
       </w:r>
       <w:r>
         <w:rPr>
+          <w:iCs/>
           <w:i/>
         </w:rPr>
         <w:t xml:space="preserve">sftraj - A movement class for analyzing and visualzing spatial movement data that incorporates the sf package</w:t>
@@ -2115,6 +2013,7 @@
       </w:r>
       <w:r>
         <w:rPr>
+          <w:bCs/>
           <w:b/>
         </w:rPr>
         <w:t xml:space="preserve">R</w:t>
@@ -2128,7 +2027,7 @@
       <w:r>
         <w:br/>
       </w:r>
-      <w:hyperlink r:id="rId32">
+      <w:hyperlink r:id="rId28">
         <w:r>
           <w:rPr>
             <w:rStyle w:val="Hyperlink"/>
@@ -2145,12 +2044,11 @@
     </w:p>
     <w:p>
       <w:pPr>
-        <w:pStyle w:val="Compact"/>
-        <w:pStyle w:val="BlockText"/>
-        <w:numPr>
+        <w:numPr>
+          <w:ilvl w:val="0"/>
           <w:numId w:val="1018"/>
-          <w:ilvl w:val="0"/>
-        </w:numPr>
+        </w:numPr>
+        <w:pStyle w:val="Compact"/>
       </w:pPr>
       <w:r>
         <w:t xml:space="preserve">Lead coder on project</w:t>
@@ -2161,26 +2059,25 @@
     </w:p>
     <w:p>
       <w:pPr>
-        <w:pStyle w:val="Compact"/>
-        <w:pStyle w:val="BlockText"/>
-        <w:numPr>
+        <w:numPr>
+          <w:ilvl w:val="0"/>
           <w:numId w:val="1018"/>
-          <w:ilvl w:val="0"/>
-        </w:numPr>
+        </w:numPr>
+        <w:pStyle w:val="Compact"/>
       </w:pPr>
       <w:r>
         <w:t xml:space="preserve">Funded by a grant from the RConsortium</w:t>
       </w:r>
     </w:p>
+    <w:bookmarkEnd w:id="29"/>
+    <w:bookmarkStart w:id="31" w:name="tracking-cran-task-view"/>
     <w:p>
       <w:pPr>
         <w:pStyle w:val="Heading3"/>
       </w:pPr>
-      <w:bookmarkStart w:id="33" w:name="tracking-cran-task-view"/>
       <w:r>
         <w:t xml:space="preserve">Tracking CRAN Task View</w:t>
       </w:r>
-      <w:bookmarkEnd w:id="33"/>
     </w:p>
     <w:p>
       <w:pPr>
@@ -2188,6 +2085,7 @@
       </w:pPr>
       <w:r>
         <w:rPr>
+          <w:bCs/>
           <w:b/>
         </w:rPr>
         <w:t xml:space="preserve">Joo, R., Boone, M., Sumner, M., Basille, M.</w:t>
@@ -2197,6 +2095,7 @@
       </w:r>
       <w:r>
         <w:rPr>
+          <w:iCs/>
           <w:i/>
         </w:rPr>
         <w:t xml:space="preserve">CRAN Task View: Processing and Analysis of Tracking Data</w:t>
@@ -2206,6 +2105,7 @@
       </w:r>
       <w:r>
         <w:rPr>
+          <w:bCs/>
           <w:b/>
         </w:rPr>
         <w:t xml:space="preserve">R</w:t>
@@ -2219,7 +2119,7 @@
       <w:r>
         <w:br/>
       </w:r>
-      <w:hyperlink r:id="rId34">
+      <w:hyperlink r:id="rId30">
         <w:r>
           <w:rPr>
             <w:rStyle w:val="Hyperlink"/>
@@ -2230,12 +2130,11 @@
     </w:p>
     <w:p>
       <w:pPr>
-        <w:pStyle w:val="Compact"/>
-        <w:pStyle w:val="BlockText"/>
-        <w:numPr>
+        <w:numPr>
+          <w:ilvl w:val="0"/>
           <w:numId w:val="1019"/>
-          <w:ilvl w:val="0"/>
-        </w:numPr>
+        </w:numPr>
+        <w:pStyle w:val="Compact"/>
       </w:pPr>
       <w:r>
         <w:t xml:space="preserve">Maintainer of Task View - evaluating new tracking packages merit for adding to list</w:t>
@@ -2246,26 +2145,25 @@
     </w:p>
     <w:p>
       <w:pPr>
-        <w:pStyle w:val="Compact"/>
-        <w:pStyle w:val="BlockText"/>
-        <w:numPr>
+        <w:numPr>
+          <w:ilvl w:val="0"/>
           <w:numId w:val="1019"/>
-          <w:ilvl w:val="0"/>
-        </w:numPr>
+        </w:numPr>
+        <w:pStyle w:val="Compact"/>
       </w:pPr>
       <w:r>
         <w:t xml:space="preserve">Wrote code to automatically check if packages pass CRAN checks including those on novel platforms (Github, r-forge, etc).</w:t>
       </w:r>
     </w:p>
+    <w:bookmarkEnd w:id="31"/>
+    <w:bookmarkStart w:id="33" w:name="nestr"/>
     <w:p>
       <w:pPr>
         <w:pStyle w:val="Heading3"/>
       </w:pPr>
-      <w:bookmarkStart w:id="35" w:name="nestr"/>
       <w:r>
         <w:t xml:space="preserve">nestR</w:t>
       </w:r>
-      <w:bookmarkEnd w:id="35"/>
     </w:p>
     <w:p>
       <w:pPr>
@@ -2273,6 +2171,7 @@
       </w:pPr>
       <w:r>
         <w:rPr>
+          <w:bCs/>
           <w:b/>
         </w:rPr>
         <w:t xml:space="preserve">Picardi, S., Smith, B., Boone, M.</w:t>
@@ -2282,6 +2181,7 @@
       </w:r>
       <w:r>
         <w:rPr>
+          <w:iCs/>
           <w:i/>
         </w:rPr>
         <w:t xml:space="preserve">NestR - Estimation of Bird Nesting from Tracking Data</w:t>
@@ -2291,6 +2191,7 @@
       </w:r>
       <w:r>
         <w:rPr>
+          <w:bCs/>
           <w:b/>
         </w:rPr>
         <w:t xml:space="preserve">R</w:t>
@@ -2304,7 +2205,7 @@
       <w:r>
         <w:br/>
       </w:r>
-      <w:hyperlink r:id="rId36">
+      <w:hyperlink r:id="rId32">
         <w:r>
           <w:rPr>
             <w:rStyle w:val="Hyperlink"/>
@@ -2315,12 +2216,11 @@
     </w:p>
     <w:p>
       <w:pPr>
-        <w:pStyle w:val="Compact"/>
-        <w:pStyle w:val="BlockText"/>
-        <w:numPr>
+        <w:numPr>
+          <w:ilvl w:val="0"/>
           <w:numId w:val="1020"/>
-          <w:ilvl w:val="0"/>
-        </w:numPr>
+        </w:numPr>
+        <w:pStyle w:val="Compact"/>
       </w:pPr>
       <w:r>
         <w:t xml:space="preserve">Helped build spatial site selection algorithm that selects recursive site visits and chooses most likely nest sites.</w:t>
@@ -2328,26 +2228,25 @@
     </w:p>
     <w:p>
       <w:pPr>
-        <w:pStyle w:val="Compact"/>
-        <w:pStyle w:val="BlockText"/>
-        <w:numPr>
+        <w:numPr>
+          <w:ilvl w:val="0"/>
           <w:numId w:val="1020"/>
-          <w:ilvl w:val="0"/>
-        </w:numPr>
+        </w:numPr>
+        <w:pStyle w:val="Compact"/>
       </w:pPr>
       <w:r>
         <w:t xml:space="preserve">Helped write Shiny interface to visualuze recursive site visits.</w:t>
       </w:r>
     </w:p>
+    <w:bookmarkEnd w:id="33"/>
+    <w:bookmarkStart w:id="35" w:name="refsplitr"/>
     <w:p>
       <w:pPr>
         <w:pStyle w:val="Heading3"/>
       </w:pPr>
-      <w:bookmarkStart w:id="37" w:name="refsplitr"/>
       <w:r>
         <w:t xml:space="preserve">refsplitr</w:t>
       </w:r>
-      <w:bookmarkEnd w:id="37"/>
     </w:p>
     <w:p>
       <w:pPr>
@@ -2355,6 +2254,7 @@
       </w:pPr>
       <w:r>
         <w:rPr>
+          <w:bCs/>
           <w:b/>
         </w:rPr>
         <w:t xml:space="preserve">Fournier, A.M.V., Boone, M.E., Stevens, F.R., Bruna, E.E.</w:t>
@@ -2364,6 +2264,7 @@
       </w:r>
       <w:r>
         <w:rPr>
+          <w:iCs/>
           <w:i/>
         </w:rPr>
         <w:t xml:space="preserve">refsplitr: Author name disambiguation, author georeferencing, and mapping of coauthorship networks with Web of Science data.</w:t>
@@ -2373,6 +2274,7 @@
       </w:r>
       <w:r>
         <w:rPr>
+          <w:bCs/>
           <w:b/>
         </w:rPr>
         <w:t xml:space="preserve">R</w:t>
@@ -2386,7 +2288,7 @@
       <w:r>
         <w:br/>
       </w:r>
-      <w:hyperlink r:id="rId38">
+      <w:hyperlink r:id="rId34">
         <w:r>
           <w:rPr>
             <w:rStyle w:val="Hyperlink"/>
@@ -2403,12 +2305,11 @@
     </w:p>
     <w:p>
       <w:pPr>
-        <w:pStyle w:val="Compact"/>
-        <w:pStyle w:val="BlockText"/>
-        <w:numPr>
+        <w:numPr>
+          <w:ilvl w:val="0"/>
           <w:numId w:val="1021"/>
-          <w:ilvl w:val="0"/>
-        </w:numPr>
+        </w:numPr>
+        <w:pStyle w:val="Compact"/>
       </w:pPr>
       <w:r>
         <w:t xml:space="preserve">Wrote code to split reference files into perspective parts as well as partition out author and address information.</w:t>
@@ -2416,12 +2317,11 @@
     </w:p>
     <w:p>
       <w:pPr>
-        <w:pStyle w:val="Compact"/>
-        <w:pStyle w:val="BlockText"/>
-        <w:numPr>
+        <w:numPr>
+          <w:ilvl w:val="0"/>
           <w:numId w:val="1021"/>
-          <w:ilvl w:val="0"/>
-        </w:numPr>
+        </w:numPr>
+        <w:pStyle w:val="Compact"/>
       </w:pPr>
       <w:r>
         <w:t xml:space="preserve">Created algorithm to group author name based on similar name participles, address proximity, and assorted information</w:t>
@@ -2429,26 +2329,25 @@
     </w:p>
     <w:p>
       <w:pPr>
-        <w:pStyle w:val="Compact"/>
-        <w:pStyle w:val="BlockText"/>
-        <w:numPr>
+        <w:numPr>
+          <w:ilvl w:val="0"/>
           <w:numId w:val="1021"/>
-          <w:ilvl w:val="0"/>
-        </w:numPr>
+        </w:numPr>
+        <w:pStyle w:val="Compact"/>
       </w:pPr>
       <w:r>
         <w:t xml:space="preserve">Helped write code to map network analysis and spatial plotting of global author/co-author connections.</w:t>
       </w:r>
     </w:p>
+    <w:bookmarkEnd w:id="35"/>
+    <w:bookmarkStart w:id="38" w:name="radar"/>
     <w:p>
       <w:pPr>
         <w:pStyle w:val="Heading3"/>
       </w:pPr>
-      <w:bookmarkStart w:id="39" w:name="radar"/>
       <w:r>
         <w:t xml:space="preserve">radaR</w:t>
       </w:r>
-      <w:bookmarkEnd w:id="39"/>
     </w:p>
     <w:p>
       <w:pPr>
@@ -2456,6 +2355,7 @@
       </w:pPr>
       <w:r>
         <w:rPr>
+          <w:bCs/>
           <w:b/>
         </w:rPr>
         <w:t xml:space="preserve">Boone, M.E., Smolinsky, J.A., Buler, J.J.</w:t>
@@ -2465,6 +2365,7 @@
       </w:r>
       <w:r>
         <w:rPr>
+          <w:iCs/>
           <w:i/>
         </w:rPr>
         <w:t xml:space="preserve">radaR - A package to analyze Level II WSR-88D Weather Data for avian stop-over mapping</w:t>
@@ -2474,6 +2375,7 @@
       </w:r>
       <w:r>
         <w:rPr>
+          <w:bCs/>
           <w:b/>
         </w:rPr>
         <w:t xml:space="preserve">R</w:t>
@@ -2487,7 +2389,7 @@
       <w:r>
         <w:br/>
       </w:r>
-      <w:hyperlink r:id="rId40">
+      <w:hyperlink r:id="rId36">
         <w:r>
           <w:rPr>
             <w:rStyle w:val="Hyperlink"/>
@@ -2504,7 +2406,7 @@
       <w:r>
         <w:t xml:space="preserve"> </w:t>
       </w:r>
-      <w:hyperlink r:id="rId41">
+      <w:hyperlink r:id="rId37">
         <w:r>
           <w:rPr>
             <w:rStyle w:val="Hyperlink"/>
@@ -2521,12 +2423,11 @@
     </w:p>
     <w:p>
       <w:pPr>
-        <w:pStyle w:val="Compact"/>
-        <w:pStyle w:val="BlockText"/>
-        <w:numPr>
+        <w:numPr>
+          <w:ilvl w:val="0"/>
           <w:numId w:val="1022"/>
-          <w:ilvl w:val="0"/>
-        </w:numPr>
+        </w:numPr>
+        <w:pStyle w:val="Compact"/>
       </w:pPr>
       <w:r>
         <w:t xml:space="preserve">Translated and updated pre-existing SAS code to R then built code into a package frame work with a workable interface.</w:t>
@@ -2534,26 +2435,26 @@
     </w:p>
     <w:p>
       <w:pPr>
-        <w:pStyle w:val="Compact"/>
-        <w:pStyle w:val="BlockText"/>
-        <w:numPr>
+        <w:numPr>
+          <w:ilvl w:val="0"/>
           <w:numId w:val="1022"/>
-          <w:ilvl w:val="0"/>
-        </w:numPr>
+        </w:numPr>
+        <w:pStyle w:val="Compact"/>
       </w:pPr>
       <w:r>
         <w:t xml:space="preserve">Created novel nightly sampling method that fit flexible non-linear curves to temporal radar densities to calculate approximate sampling moment for stop-over mapping.</w:t>
       </w:r>
     </w:p>
+    <w:bookmarkEnd w:id="38"/>
+    <w:bookmarkEnd w:id="39"/>
+    <w:bookmarkStart w:id="40" w:name="computer-skills"/>
     <w:p>
       <w:pPr>
         <w:pStyle w:val="Heading2"/>
       </w:pPr>
-      <w:bookmarkStart w:id="42" w:name="computer-skills"/>
       <w:r>
         <w:t xml:space="preserve">Computer Skills</w:t>
       </w:r>
-      <w:bookmarkEnd w:id="42"/>
     </w:p>
     <w:p>
       <w:pPr>
@@ -2561,6 +2462,7 @@
       </w:pPr>
       <w:r>
         <w:rPr>
+          <w:bCs/>
           <w:b/>
         </w:rPr>
         <w:t xml:space="preserve">R/RStudio</w:t>
@@ -2570,6 +2472,7 @@
       </w:r>
       <w:r>
         <w:rPr>
+          <w:iCs/>
           <w:i/>
         </w:rPr>
         <w:t xml:space="preserve">Expert</w:t>
@@ -2587,6 +2490,7 @@
       </w:pPr>
       <w:r>
         <w:rPr>
+          <w:bCs/>
           <w:b/>
         </w:rPr>
         <w:t xml:space="preserve">ArcGIS/QGIS</w:t>
@@ -2596,6 +2500,7 @@
       </w:r>
       <w:r>
         <w:rPr>
+          <w:iCs/>
           <w:i/>
         </w:rPr>
         <w:t xml:space="preserve">Expert</w:t>
@@ -2613,6 +2518,7 @@
       </w:pPr>
       <w:r>
         <w:rPr>
+          <w:bCs/>
           <w:b/>
         </w:rPr>
         <w:t xml:space="preserve">SQL - POSTGRES/MYSQL/Access</w:t>
@@ -2622,6 +2528,7 @@
       </w:r>
       <w:r>
         <w:rPr>
+          <w:iCs/>
           <w:i/>
         </w:rPr>
         <w:t xml:space="preserve">Expert</w:t>
@@ -2639,6 +2546,7 @@
       </w:pPr>
       <w:r>
         <w:rPr>
+          <w:bCs/>
           <w:b/>
         </w:rPr>
         <w:t xml:space="preserve">Microsoft Office</w:t>
@@ -2648,6 +2556,7 @@
       </w:r>
       <w:r>
         <w:rPr>
+          <w:iCs/>
           <w:i/>
         </w:rPr>
         <w:t xml:space="preserve">Expert</w:t>
@@ -2665,6 +2574,7 @@
       </w:pPr>
       <w:r>
         <w:rPr>
+          <w:bCs/>
           <w:b/>
         </w:rPr>
         <w:t xml:space="preserve">Linux/UNIX language</w:t>
@@ -2674,6 +2584,7 @@
       </w:r>
       <w:r>
         <w:rPr>
+          <w:iCs/>
           <w:i/>
         </w:rPr>
         <w:t xml:space="preserve">Intermediate</w:t>
@@ -2691,6 +2602,7 @@
       </w:pPr>
       <w:r>
         <w:rPr>
+          <w:bCs/>
           <w:b/>
         </w:rPr>
         <w:t xml:space="preserve">Markdown/Latek</w:t>
@@ -2700,6 +2612,7 @@
       </w:r>
       <w:r>
         <w:rPr>
+          <w:iCs/>
           <w:i/>
         </w:rPr>
         <w:t xml:space="preserve">Intermediate</w:t>
@@ -2715,61 +2628,17 @@
       <w:pPr>
         <w:pStyle w:val="BodyText"/>
       </w:pPr>
-      <w:r>
-        <w:t xml:space="preserve"> </w:t>
-      </w:r>
-      <w:r>
-        <w:drawing>
-          <wp:inline>
-            <wp:extent cx="5334000" cy="62230"/>
-            <wp:effectExtent b="0" l="0" r="0" t="0"/>
-            <wp:docPr descr="" title="" id="1" name="Picture"/>
-            <a:graphic>
-              <a:graphicData uri="http://schemas.openxmlformats.org/drawingml/2006/picture">
-                <pic:pic>
-                  <pic:nvPicPr>
-                    <pic:cNvPr descr="/home/matt/r_programs/CV/images/star_line3.png" id="0" name="Picture"/>
-                    <pic:cNvPicPr>
-                      <a:picLocks noChangeArrowheads="1" noChangeAspect="1"/>
-                    </pic:cNvPicPr>
-                  </pic:nvPicPr>
-                  <pic:blipFill>
-                    <a:blip r:embed="rId24"/>
-                    <a:stretch>
-                      <a:fillRect/>
-                    </a:stretch>
-                  </pic:blipFill>
-                  <pic:spPr bwMode="auto">
-                    <a:xfrm>
-                      <a:off x="0" y="0"/>
-                      <a:ext cx="5334000" cy="62230"/>
-                    </a:xfrm>
-                    <a:prstGeom prst="rect">
-                      <a:avLst/>
-                    </a:prstGeom>
-                    <a:noFill/>
-                    <a:ln w="9525">
-                      <a:noFill/>
-                      <a:headEnd/>
-                      <a:tailEnd/>
-                    </a:ln>
-                  </pic:spPr>
-                </pic:pic>
-              </a:graphicData>
-            </a:graphic>
-          </wp:inline>
-        </w:drawing>
-      </w:r>
-    </w:p>
+    </w:p>
+    <w:bookmarkEnd w:id="40"/>
+    <w:bookmarkEnd w:id="41"/>
+    <w:bookmarkStart w:id="62" w:name="academic-work"/>
     <w:p>
       <w:pPr>
         <w:pStyle w:val="Heading1"/>
       </w:pPr>
-      <w:bookmarkStart w:id="43" w:name="academic-work"/>
       <w:r>
         <w:t xml:space="preserve">Academic Work</w:t>
       </w:r>
-      <w:bookmarkEnd w:id="43"/>
     </w:p>
     <w:p>
       <w:pPr>
@@ -2777,6 +2646,7 @@
       </w:pPr>
       <w:r>
         <w:rPr>
+          <w:bCs/>
           <w:b/>
         </w:rPr>
         <w:t xml:space="preserve">Graduate Researcher</w:t>
@@ -2786,6 +2656,7 @@
       </w:r>
       <w:r>
         <w:rPr>
+          <w:iCs/>
           <w:i/>
         </w:rPr>
         <w:t xml:space="preserve">November 2013 - May 2016</w:t>
@@ -2795,6 +2666,7 @@
       </w:r>
       <w:r>
         <w:rPr>
+          <w:bCs/>
           <w:b/>
         </w:rPr>
         <w:t xml:space="preserve">Univeristy of Delaware</w:t>
@@ -2805,12 +2677,11 @@
     </w:p>
     <w:p>
       <w:pPr>
-        <w:pStyle w:val="Compact"/>
-        <w:pStyle w:val="BlockText"/>
-        <w:numPr>
+        <w:numPr>
+          <w:ilvl w:val="0"/>
           <w:numId w:val="1023"/>
-          <w:ilvl w:val="0"/>
-        </w:numPr>
+        </w:numPr>
+        <w:pStyle w:val="Compact"/>
       </w:pPr>
       <w:r>
         <w:t xml:space="preserve">Assessing the effects of Hurricane Sandy on fall migration in the North East United States using Weather Surveillance Radar.</w:t>
@@ -2818,12 +2689,11 @@
     </w:p>
     <w:p>
       <w:pPr>
-        <w:pStyle w:val="Compact"/>
-        <w:pStyle w:val="BlockText"/>
-        <w:numPr>
+        <w:numPr>
+          <w:ilvl w:val="0"/>
           <w:numId w:val="1023"/>
-          <w:ilvl w:val="0"/>
-        </w:numPr>
+        </w:numPr>
+        <w:pStyle w:val="Compact"/>
       </w:pPr>
       <w:r>
         <w:t xml:space="preserve">Created stopover maps of passerines in the Northeast United States using Level II weather radar to assess the change in stopover distribution of migrants after Hurricane Sandy. Modeled changes in bird density before and after the storm to changes in wind fields, storm surge, and NDVI at 6 radar stations across the Atlantic coast.</w:t>
@@ -2831,12 +2701,11 @@
     </w:p>
     <w:p>
       <w:pPr>
-        <w:pStyle w:val="Compact"/>
-        <w:pStyle w:val="BlockText"/>
-        <w:numPr>
+        <w:numPr>
+          <w:ilvl w:val="0"/>
           <w:numId w:val="1023"/>
-          <w:ilvl w:val="0"/>
-        </w:numPr>
+        </w:numPr>
+        <w:pStyle w:val="Compact"/>
       </w:pPr>
       <w:r>
         <w:t xml:space="preserve">Ground truthed radar returns by sky sampling for birds taking off at six sites across New Jersey and Delaware. Created methodology for determining when birds take off at night and when they can be sampled on the radar in R.</w:t>
@@ -2844,12 +2713,11 @@
     </w:p>
     <w:p>
       <w:pPr>
-        <w:pStyle w:val="Compact"/>
-        <w:pStyle w:val="BlockText"/>
-        <w:numPr>
+        <w:numPr>
+          <w:ilvl w:val="0"/>
           <w:numId w:val="1023"/>
-          <w:ilvl w:val="0"/>
-        </w:numPr>
+        </w:numPr>
+        <w:pStyle w:val="Compact"/>
       </w:pPr>
       <w:r>
         <w:t xml:space="preserve">Wrote laboratory protocols and methods for processing Level II WSR-88D data in R and calculating exodus timing of migrants via radar that is still being used at the University of Delaware and Patuxent Wildlife Research Center. Created a Package in R summarizing these methods with over 20 different functions.</w:t>
@@ -2857,12 +2725,11 @@
     </w:p>
     <w:p>
       <w:pPr>
-        <w:pStyle w:val="Compact"/>
-        <w:pStyle w:val="BlockText"/>
-        <w:numPr>
+        <w:numPr>
+          <w:ilvl w:val="0"/>
           <w:numId w:val="1023"/>
-          <w:ilvl w:val="0"/>
-        </w:numPr>
+        </w:numPr>
+        <w:pStyle w:val="Compact"/>
       </w:pPr>
       <w:r>
         <w:t xml:space="preserve">You can view the</w:t>
@@ -2870,7 +2737,7 @@
       <w:r>
         <w:t xml:space="preserve"> </w:t>
       </w:r>
-      <w:hyperlink r:id="rId44">
+      <w:hyperlink r:id="rId42">
         <w:r>
           <w:rPr>
             <w:rStyle w:val="Hyperlink"/>
@@ -2879,15 +2746,14 @@
         </w:r>
       </w:hyperlink>
     </w:p>
+    <w:bookmarkStart w:id="49" w:name="peer-reviewed-publications"/>
     <w:p>
       <w:pPr>
         <w:pStyle w:val="Heading2"/>
       </w:pPr>
-      <w:bookmarkStart w:id="45" w:name="peer-reviewed-publications"/>
       <w:r>
         <w:t xml:space="preserve">Peer-Reviewed Publications</w:t>
       </w:r>
-      <w:bookmarkEnd w:id="45"/>
     </w:p>
     <w:p>
       <w:pPr>
@@ -2901,6 +2767,7 @@
       </w:r>
       <w:r>
         <w:rPr>
+          <w:bCs/>
           <w:b/>
         </w:rPr>
         <w:t xml:space="preserve">Hochmair, H., Scheffrahn, R., Basille, M., Boone, M.</w:t>
@@ -2910,6 +2777,7 @@
       </w:r>
       <w:r>
         <w:rPr>
+          <w:iCs/>
           <w:i/>
         </w:rPr>
         <w:t xml:space="preserve">Evaluating the data quality of iNaturalist termite records</w:t>
@@ -2923,7 +2791,7 @@
       <w:r>
         <w:t xml:space="preserve"> </w:t>
       </w:r>
-      <w:hyperlink r:id="rId46">
+      <w:hyperlink r:id="rId43">
         <w:r>
           <w:rPr>
             <w:rStyle w:val="Hyperlink"/>
@@ -2944,6 +2812,7 @@
       </w:r>
       <w:r>
         <w:rPr>
+          <w:bCs/>
           <w:b/>
         </w:rPr>
         <w:t xml:space="preserve">Picardi, S., Smith, B.J., Boone, M.E., Frederick, P.C., Cecere, J.G., Rubolini, D., Lorenzo, S., Pirrello, S., Borkhataria, R.R., Basille, M.</w:t>
@@ -2953,6 +2822,7 @@
       </w:r>
       <w:r>
         <w:rPr>
+          <w:iCs/>
           <w:i/>
         </w:rPr>
         <w:t xml:space="preserve">A data-driven method to locate nest sites and estimate reproductive outcome from avian telemetry data</w:t>
@@ -2966,7 +2836,7 @@
       <w:r>
         <w:t xml:space="preserve"> </w:t>
       </w:r>
-      <w:hyperlink r:id="rId47">
+      <w:hyperlink r:id="rId44">
         <w:r>
           <w:rPr>
             <w:rStyle w:val="Hyperlink"/>
@@ -2981,6 +2851,7 @@
       </w:pPr>
       <w:r>
         <w:rPr>
+          <w:bCs/>
           <w:b/>
         </w:rPr>
         <w:t xml:space="preserve">Joo, R., Boone, M., Clay, T., Patrick, S., Clusella-Trullas, S., Basille, M.</w:t>
@@ -2990,6 +2861,7 @@
       </w:r>
       <w:r>
         <w:rPr>
+          <w:iCs/>
           <w:i/>
         </w:rPr>
         <w:t xml:space="preserve">Navigating through the R packages for movement.</w:t>
@@ -2999,6 +2871,7 @@
       </w:r>
       <w:r>
         <w:rPr>
+          <w:bCs/>
           <w:b/>
         </w:rPr>
         <w:t xml:space="preserve">Journal of Animal Ecology</w:t>
@@ -3012,7 +2885,7 @@
       <w:r>
         <w:t xml:space="preserve"> </w:t>
       </w:r>
-      <w:hyperlink r:id="rId48">
+      <w:hyperlink r:id="rId45">
         <w:r>
           <w:rPr>
             <w:rStyle w:val="Hyperlink"/>
@@ -3027,6 +2900,7 @@
       </w:pPr>
       <w:r>
         <w:rPr>
+          <w:bCs/>
           <w:b/>
         </w:rPr>
         <w:t xml:space="preserve">McLaren, J.D., Buler, J.J., Schreckengost, T.D., Smolinsky, J.A., Boone, M.E., Dawson, D.K., Walters, E.L.</w:t>
@@ -3036,6 +2910,7 @@
       </w:r>
       <w:r>
         <w:rPr>
+          <w:iCs/>
           <w:i/>
         </w:rPr>
         <w:t xml:space="preserve">Artificial light confounds broad-scale habitat selection by migrating birds.</w:t>
@@ -3045,6 +2920,7 @@
       </w:r>
       <w:r>
         <w:rPr>
+          <w:bCs/>
           <w:b/>
         </w:rPr>
         <w:t xml:space="preserve">Ecology Letters</w:t>
@@ -3058,7 +2934,7 @@
       <w:r>
         <w:t xml:space="preserve"> </w:t>
       </w:r>
-      <w:hyperlink r:id="rId49">
+      <w:hyperlink r:id="rId46">
         <w:r>
           <w:rPr>
             <w:rStyle w:val="Hyperlink"/>
@@ -3073,6 +2949,7 @@
       </w:pPr>
       <w:r>
         <w:rPr>
+          <w:bCs/>
           <w:b/>
         </w:rPr>
         <w:t xml:space="preserve">Raine, A.F., Boone, M., Mckown, M., Holmes, N.</w:t>
@@ -3082,6 +2959,7 @@
       </w:r>
       <w:r>
         <w:rPr>
+          <w:iCs/>
           <w:i/>
         </w:rPr>
         <w:t xml:space="preserve">The breeding phenology and distribution of the Band-rumped Storm-petrel Oceanodroma castro on Kaua’i and Lehua Islet, Hawaiian Islands.</w:t>
@@ -3091,6 +2969,7 @@
       </w:r>
       <w:r>
         <w:rPr>
+          <w:bCs/>
           <w:b/>
         </w:rPr>
         <w:t xml:space="preserve">Marine Ornithology</w:t>
@@ -3104,7 +2983,7 @@
       <w:r>
         <w:t xml:space="preserve"> </w:t>
       </w:r>
-      <w:hyperlink r:id="rId50">
+      <w:hyperlink r:id="rId47">
         <w:r>
           <w:rPr>
             <w:rStyle w:val="Hyperlink"/>
@@ -3119,6 +2998,7 @@
       </w:pPr>
       <w:r>
         <w:rPr>
+          <w:bCs/>
           <w:b/>
         </w:rPr>
         <w:t xml:space="preserve">Raine, A.F., McFarland, B., Banfield, N., Boone, M.</w:t>
@@ -3128,6 +3008,7 @@
       </w:r>
       <w:r>
         <w:rPr>
+          <w:iCs/>
           <w:i/>
         </w:rPr>
         <w:t xml:space="preserve">An Updated Avifauna of Moku’ae’ae Rock Islet, Kaua’i.</w:t>
@@ -3137,6 +3018,7 @@
       </w:r>
       <w:r>
         <w:rPr>
+          <w:bCs/>
           <w:b/>
         </w:rPr>
         <w:t xml:space="preserve">Pacific Science</w:t>
@@ -3150,7 +3032,7 @@
       <w:r>
         <w:t xml:space="preserve"> </w:t>
       </w:r>
-      <w:hyperlink r:id="rId51">
+      <w:hyperlink r:id="rId48">
         <w:r>
           <w:rPr>
             <w:rStyle w:val="Hyperlink"/>
@@ -3159,15 +3041,15 @@
         </w:r>
       </w:hyperlink>
     </w:p>
+    <w:bookmarkEnd w:id="49"/>
+    <w:bookmarkStart w:id="51" w:name="book-chapters"/>
     <w:p>
       <w:pPr>
         <w:pStyle w:val="Heading2"/>
       </w:pPr>
-      <w:bookmarkStart w:id="52" w:name="book-chapters"/>
       <w:r>
         <w:t xml:space="preserve">Book Chapters</w:t>
       </w:r>
-      <w:bookmarkEnd w:id="52"/>
     </w:p>
     <w:p>
       <w:pPr>
@@ -3175,6 +3057,7 @@
       </w:pPr>
       <w:r>
         <w:rPr>
+          <w:bCs/>
           <w:b/>
         </w:rPr>
         <w:t xml:space="preserve">Buler, J., Barrow, C., Boone, M., Dawson, D., Diehl, R., Moore, F., Randall, L., Schreckengost, T., Smolinsky, J.</w:t>
@@ -3190,6 +3073,7 @@
       </w:r>
       <w:r>
         <w:rPr>
+          <w:iCs/>
           <w:i/>
         </w:rPr>
         <w:t xml:space="preserve">Linking Animals Aloft with the Terrestrial Landscape.</w:t>
@@ -3199,6 +3083,7 @@
       </w:r>
       <w:r>
         <w:rPr>
+          <w:bCs/>
           <w:b/>
         </w:rPr>
         <w:t xml:space="preserve">In Aeroecology</w:t>
@@ -3212,7 +3097,7 @@
       <w:r>
         <w:t xml:space="preserve"> </w:t>
       </w:r>
-      <w:hyperlink r:id="rId53">
+      <w:hyperlink r:id="rId50">
         <w:r>
           <w:rPr>
             <w:rStyle w:val="Hyperlink"/>
@@ -3221,15 +3106,15 @@
         </w:r>
       </w:hyperlink>
     </w:p>
+    <w:bookmarkEnd w:id="51"/>
+    <w:bookmarkStart w:id="54" w:name="technical-and-outreach-publications"/>
     <w:p>
       <w:pPr>
         <w:pStyle w:val="Heading2"/>
       </w:pPr>
-      <w:bookmarkStart w:id="54" w:name="technical-and-outreach-publications"/>
       <w:r>
         <w:t xml:space="preserve">Technical and Outreach Publications</w:t>
       </w:r>
-      <w:bookmarkEnd w:id="54"/>
     </w:p>
     <w:p>
       <w:pPr>
@@ -3237,6 +3122,7 @@
       </w:pPr>
       <w:r>
         <w:rPr>
+          <w:bCs/>
           <w:b/>
         </w:rPr>
         <w:t xml:space="preserve">Boone, M.E</w:t>
@@ -3252,6 +3138,7 @@
       </w:r>
       <w:r>
         <w:rPr>
+          <w:iCs/>
           <w:i/>
         </w:rPr>
         <w:t xml:space="preserve">Being a better programmer and scientist with rOpenSci</w:t>
@@ -3264,6 +3151,7 @@
       </w:r>
       <w:r>
         <w:rPr>
+          <w:bCs/>
           <w:b/>
         </w:rPr>
         <w:t xml:space="preserve">Online Article</w:t>
@@ -3274,7 +3162,7 @@
       <w:r>
         <w:t xml:space="preserve"> </w:t>
       </w:r>
-      <w:hyperlink r:id="rId55">
+      <w:hyperlink r:id="rId52">
         <w:r>
           <w:rPr>
             <w:rStyle w:val="Hyperlink"/>
@@ -3289,6 +3177,7 @@
       </w:pPr>
       <w:r>
         <w:rPr>
+          <w:bCs/>
           <w:b/>
         </w:rPr>
         <w:t xml:space="preserve">Boone, M.E,. Basille, M.</w:t>
@@ -3304,6 +3193,7 @@
       </w:r>
       <w:r>
         <w:rPr>
+          <w:iCs/>
           <w:i/>
         </w:rPr>
         <w:t xml:space="preserve">Using iNaturalist to Contribute your Nature Observations to Science</w:t>
@@ -3316,6 +3206,7 @@
       </w:r>
       <w:r>
         <w:rPr>
+          <w:bCs/>
           <w:b/>
         </w:rPr>
         <w:t xml:space="preserve">EDIS Publication</w:t>
@@ -3326,7 +3217,7 @@
       <w:r>
         <w:t xml:space="preserve"> </w:t>
       </w:r>
-      <w:hyperlink r:id="rId56">
+      <w:hyperlink r:id="rId53">
         <w:r>
           <w:rPr>
             <w:rStyle w:val="Hyperlink"/>
@@ -3341,6 +3232,7 @@
       </w:pPr>
       <w:r>
         <w:rPr>
+          <w:bCs/>
           <w:b/>
         </w:rPr>
         <w:t xml:space="preserve">Buler, J.J., Boone, M.E., McLaren, J.E., Dawson, D.K.</w:t>
@@ -3356,6 +3248,7 @@
       </w:r>
       <w:r>
         <w:rPr>
+          <w:iCs/>
           <w:i/>
         </w:rPr>
         <w:t xml:space="preserve">Hurricane Sandy’s impact on migrating landbirds: insight via radar, field observations and modeling</w:t>
@@ -3368,6 +3261,7 @@
       </w:r>
       <w:r>
         <w:rPr>
+          <w:bCs/>
           <w:b/>
         </w:rPr>
         <w:t xml:space="preserve">Final Report</w:t>
@@ -3376,15 +3270,15 @@
         <w:t xml:space="preserve">. USGS</w:t>
       </w:r>
     </w:p>
+    <w:bookmarkEnd w:id="54"/>
+    <w:bookmarkStart w:id="55" w:name="posters"/>
     <w:p>
       <w:pPr>
         <w:pStyle w:val="Heading2"/>
       </w:pPr>
-      <w:bookmarkStart w:id="57" w:name="posters"/>
       <w:r>
         <w:t xml:space="preserve">Posters</w:t>
       </w:r>
-      <w:bookmarkEnd w:id="57"/>
     </w:p>
     <w:p>
       <w:pPr>
@@ -3392,6 +3286,7 @@
       </w:pPr>
       <w:r>
         <w:rPr>
+          <w:bCs/>
           <w:b/>
         </w:rPr>
         <w:t xml:space="preserve">Boone, M.E., Hochmair, H., Basille, M.</w:t>
@@ -3401,6 +3296,7 @@
       </w:r>
       <w:r>
         <w:rPr>
+          <w:iCs/>
           <w:i/>
         </w:rPr>
         <w:t xml:space="preserve">Evaluating Citizen Science Data for Biodiversity Research</w:t>
@@ -3408,12 +3304,11 @@
     </w:p>
     <w:p>
       <w:pPr>
-        <w:pStyle w:val="Compact"/>
-        <w:pStyle w:val="BlockText"/>
-        <w:numPr>
+        <w:numPr>
+          <w:ilvl w:val="0"/>
           <w:numId w:val="1024"/>
-          <w:ilvl w:val="0"/>
-        </w:numPr>
+        </w:numPr>
+        <w:pStyle w:val="Compact"/>
       </w:pPr>
       <w:r>
         <w:t xml:space="preserve">Greater Everglades Ecosystem Restoration Conference - Ft. Lauderdale, FL, US (2019)</w:t>
@@ -3421,12 +3316,11 @@
     </w:p>
     <w:p>
       <w:pPr>
-        <w:pStyle w:val="Compact"/>
-        <w:pStyle w:val="BlockText"/>
-        <w:numPr>
+        <w:numPr>
+          <w:ilvl w:val="0"/>
           <w:numId w:val="1024"/>
-          <w:ilvl w:val="0"/>
-        </w:numPr>
+        </w:numPr>
+        <w:pStyle w:val="Compact"/>
       </w:pPr>
       <w:r>
         <w:t xml:space="preserve">Florida chapter of The Wildlife Society - Melbourne, FL, US (2019)</w:t>
@@ -3438,6 +3332,7 @@
       </w:pPr>
       <w:r>
         <w:rPr>
+          <w:bCs/>
           <w:b/>
         </w:rPr>
         <w:t xml:space="preserve">Boone, M.E., Buler, J.J., Dawson, D.K.</w:t>
@@ -3447,6 +3342,7 @@
       </w:r>
       <w:r>
         <w:rPr>
+          <w:iCs/>
           <w:i/>
         </w:rPr>
         <w:t xml:space="preserve">Using Weather Surveillance Radar to assess the impacts of Hurricane Sandy on migratory birds.</w:t>
@@ -3454,12 +3350,11 @@
     </w:p>
     <w:p>
       <w:pPr>
-        <w:pStyle w:val="Compact"/>
-        <w:pStyle w:val="BlockText"/>
-        <w:numPr>
+        <w:numPr>
+          <w:ilvl w:val="0"/>
           <w:numId w:val="1025"/>
-          <w:ilvl w:val="0"/>
-        </w:numPr>
+        </w:numPr>
+        <w:pStyle w:val="Compact"/>
       </w:pPr>
       <w:r>
         <w:t xml:space="preserve">The Delaware Wetlands Conference - Wilmington, DE, US (2015)</w:t>
@@ -3467,26 +3362,25 @@
     </w:p>
     <w:p>
       <w:pPr>
-        <w:pStyle w:val="Compact"/>
-        <w:pStyle w:val="BlockText"/>
-        <w:numPr>
+        <w:numPr>
+          <w:ilvl w:val="0"/>
           <w:numId w:val="1025"/>
-          <w:ilvl w:val="0"/>
-        </w:numPr>
+        </w:numPr>
+        <w:pStyle w:val="Compact"/>
       </w:pPr>
       <w:r>
         <w:t xml:space="preserve">The Wildlife Society National Conference - Pittsburgh, PA, US (2014)</w:t>
       </w:r>
     </w:p>
+    <w:bookmarkEnd w:id="55"/>
+    <w:bookmarkStart w:id="56" w:name="presentations"/>
     <w:p>
       <w:pPr>
         <w:pStyle w:val="Heading2"/>
       </w:pPr>
-      <w:bookmarkStart w:id="58" w:name="presentations"/>
       <w:r>
         <w:t xml:space="preserve">Presentations</w:t>
       </w:r>
-      <w:bookmarkEnd w:id="58"/>
     </w:p>
     <w:p>
       <w:pPr>
@@ -3494,6 +3388,7 @@
       </w:pPr>
       <w:r>
         <w:rPr>
+          <w:bCs/>
           <w:b/>
         </w:rPr>
         <w:t xml:space="preserve">Boone, M.E., Hochmair, H., Basille, M.</w:t>
@@ -3503,6 +3398,7 @@
       </w:r>
       <w:r>
         <w:rPr>
+          <w:iCs/>
           <w:i/>
         </w:rPr>
         <w:t xml:space="preserve">Evaluating Citizen Science Data for Biodiversity Research</w:t>
@@ -3510,12 +3406,11 @@
     </w:p>
     <w:p>
       <w:pPr>
-        <w:pStyle w:val="Compact"/>
-        <w:pStyle w:val="BlockText"/>
-        <w:numPr>
+        <w:numPr>
+          <w:ilvl w:val="0"/>
           <w:numId w:val="1026"/>
-          <w:ilvl w:val="0"/>
-        </w:numPr>
+        </w:numPr>
+        <w:pStyle w:val="Compact"/>
       </w:pPr>
       <w:r>
         <w:t xml:space="preserve">University of Florida Biodiversity Institute Seminar - Gainesville, FL, US (2019)</w:t>
@@ -3527,6 +3422,7 @@
       </w:pPr>
       <w:r>
         <w:rPr>
+          <w:bCs/>
           <w:b/>
         </w:rPr>
         <w:t xml:space="preserve">Boone, M.E., Buler, J.J., Dawson, D.K.</w:t>
@@ -3539,6 +3435,7 @@
       </w:r>
       <w:r>
         <w:rPr>
+          <w:iCs/>
           <w:i/>
         </w:rPr>
         <w:t xml:space="preserve">Assessing the effects of Hurricane Sandy on migratory bird stopover using weather surveillance radar.</w:t>
@@ -3546,12 +3443,11 @@
     </w:p>
     <w:p>
       <w:pPr>
-        <w:pStyle w:val="Compact"/>
-        <w:pStyle w:val="BlockText"/>
-        <w:numPr>
+        <w:numPr>
+          <w:ilvl w:val="0"/>
           <w:numId w:val="1027"/>
-          <w:ilvl w:val="0"/>
-        </w:numPr>
+        </w:numPr>
+        <w:pStyle w:val="Compact"/>
       </w:pPr>
       <w:r>
         <w:t xml:space="preserve">AFO/SCO/WOS Joint Annual Meeting - Wolfville, NS, CA (2015)</w:t>
@@ -3561,6 +3457,7 @@
       </w:r>
       <w:r>
         <w:rPr>
+          <w:bCs/>
           <w:b/>
         </w:rPr>
         <w:t xml:space="preserve">AFO Travel Award $850</w:t>
@@ -3568,12 +3465,11 @@
     </w:p>
     <w:p>
       <w:pPr>
-        <w:pStyle w:val="Compact"/>
-        <w:pStyle w:val="BlockText"/>
-        <w:numPr>
+        <w:numPr>
+          <w:ilvl w:val="0"/>
           <w:numId w:val="1027"/>
-          <w:ilvl w:val="0"/>
-        </w:numPr>
+        </w:numPr>
+        <w:pStyle w:val="Compact"/>
       </w:pPr>
       <w:r>
         <w:t xml:space="preserve">AOU/COS Joint Meeting - Norman, OK, US (2015)</w:t>
@@ -3583,20 +3479,21 @@
       </w:r>
       <w:r>
         <w:rPr>
+          <w:bCs/>
           <w:b/>
         </w:rPr>
         <w:t xml:space="preserve">AOU Travel Award $400</w:t>
       </w:r>
     </w:p>
+    <w:bookmarkEnd w:id="56"/>
+    <w:bookmarkStart w:id="57" w:name="teaching"/>
     <w:p>
       <w:pPr>
         <w:pStyle w:val="Heading2"/>
       </w:pPr>
-      <w:bookmarkStart w:id="59" w:name="teaching"/>
       <w:r>
         <w:t xml:space="preserve">Teaching</w:t>
       </w:r>
-      <w:bookmarkEnd w:id="59"/>
     </w:p>
     <w:p>
       <w:pPr>
@@ -3604,6 +3501,7 @@
       </w:pPr>
       <w:r>
         <w:rPr>
+          <w:iCs/>
           <w:i/>
         </w:rPr>
         <w:t xml:space="preserve">2019</w:t>
@@ -3613,6 +3511,7 @@
       </w:r>
       <w:r>
         <w:rPr>
+          <w:bCs/>
           <w:b/>
         </w:rPr>
         <w:t xml:space="preserve">Instructor</w:t>
@@ -3634,6 +3533,7 @@
       </w:r>
       <w:r>
         <w:rPr>
+          <w:bCs/>
           <w:b/>
         </w:rPr>
         <w:t xml:space="preserve">Workshop at Tropical REC - UF</w:t>
@@ -3649,6 +3549,7 @@
       </w:r>
       <w:r>
         <w:rPr>
+          <w:iCs/>
           <w:i/>
         </w:rPr>
         <w:t xml:space="preserve">2019</w:t>
@@ -3658,6 +3559,7 @@
       </w:r>
       <w:r>
         <w:rPr>
+          <w:bCs/>
           <w:b/>
         </w:rPr>
         <w:t xml:space="preserve">Instructor</w:t>
@@ -3679,6 +3581,7 @@
       </w:r>
       <w:r>
         <w:rPr>
+          <w:bCs/>
           <w:b/>
         </w:rPr>
         <w:t xml:space="preserve">Workshop at Florida Atlantic University</w:t>
@@ -3694,6 +3597,7 @@
       </w:r>
       <w:r>
         <w:rPr>
+          <w:iCs/>
           <w:i/>
         </w:rPr>
         <w:t xml:space="preserve">2018</w:t>
@@ -3703,6 +3607,7 @@
       </w:r>
       <w:r>
         <w:rPr>
+          <w:bCs/>
           <w:b/>
         </w:rPr>
         <w:t xml:space="preserve">Instructor</w:t>
@@ -3724,6 +3629,7 @@
       </w:r>
       <w:r>
         <w:rPr>
+          <w:bCs/>
           <w:b/>
         </w:rPr>
         <w:t xml:space="preserve">Workshop AOS meeting</w:t>
@@ -3739,6 +3645,7 @@
       </w:r>
       <w:r>
         <w:rPr>
+          <w:iCs/>
           <w:i/>
         </w:rPr>
         <w:t xml:space="preserve">2017</w:t>
@@ -3748,6 +3655,7 @@
       </w:r>
       <w:r>
         <w:rPr>
+          <w:bCs/>
           <w:b/>
         </w:rPr>
         <w:t xml:space="preserve">Instructor</w:t>
@@ -3769,6 +3677,7 @@
       </w:r>
       <w:r>
         <w:rPr>
+          <w:bCs/>
           <w:b/>
         </w:rPr>
         <w:t xml:space="preserve">Workshop at AOSSCO meeting</w:t>
@@ -3784,6 +3693,7 @@
       </w:r>
       <w:r>
         <w:rPr>
+          <w:iCs/>
           <w:i/>
         </w:rPr>
         <w:t xml:space="preserve">2015</w:t>
@@ -3793,6 +3703,7 @@
       </w:r>
       <w:r>
         <w:rPr>
+          <w:bCs/>
           <w:b/>
         </w:rPr>
         <w:t xml:space="preserve">Instructor</w:t>
@@ -3814,6 +3725,7 @@
       </w:r>
       <w:r>
         <w:rPr>
+          <w:bCs/>
           <w:b/>
         </w:rPr>
         <w:t xml:space="preserve">Workshop at AOU/COS meeting</w:t>
@@ -3829,6 +3741,7 @@
       </w:r>
       <w:r>
         <w:rPr>
+          <w:iCs/>
           <w:i/>
         </w:rPr>
         <w:t xml:space="preserve">2015</w:t>
@@ -3838,6 +3751,7 @@
       </w:r>
       <w:r>
         <w:rPr>
+          <w:bCs/>
           <w:b/>
         </w:rPr>
         <w:t xml:space="preserve">Guest Lecturer</w:t>
@@ -3865,6 +3779,7 @@
       </w:r>
       <w:r>
         <w:rPr>
+          <w:iCs/>
           <w:i/>
         </w:rPr>
         <w:t xml:space="preserve">2014</w:t>
@@ -3874,6 +3789,7 @@
       </w:r>
       <w:r>
         <w:rPr>
+          <w:bCs/>
           <w:b/>
         </w:rPr>
         <w:t xml:space="preserve">Guest Lecturer</w:t>
@@ -3889,6 +3805,7 @@
       </w:r>
       <w:r>
         <w:rPr>
+          <w:bCs/>
           <w:b/>
         </w:rPr>
         <w:t xml:space="preserve">Habitat Management class</w:t>
@@ -3900,15 +3817,15 @@
         <w:t xml:space="preserve">(University of Delaware)</w:t>
       </w:r>
     </w:p>
+    <w:bookmarkEnd w:id="57"/>
+    <w:bookmarkStart w:id="58" w:name="volunteerservice"/>
     <w:p>
       <w:pPr>
         <w:pStyle w:val="Heading2"/>
       </w:pPr>
-      <w:bookmarkStart w:id="60" w:name="volunteerservice"/>
       <w:r>
         <w:t xml:space="preserve">Volunteer/Service</w:t>
       </w:r>
-      <w:bookmarkEnd w:id="60"/>
     </w:p>
     <w:p>
       <w:pPr>
@@ -3916,6 +3833,7 @@
       </w:pPr>
       <w:r>
         <w:rPr>
+          <w:iCs/>
           <w:i/>
         </w:rPr>
         <w:t xml:space="preserve">2014 - Present</w:t>
@@ -3925,6 +3843,7 @@
       </w:r>
       <w:r>
         <w:rPr>
+          <w:bCs/>
           <w:b/>
         </w:rPr>
         <w:t xml:space="preserve">eBird Regional Editor</w:t>
@@ -3934,6 +3853,7 @@
       </w:r>
       <w:r>
         <w:rPr>
+          <w:iCs/>
           <w:i/>
         </w:rPr>
         <w:t xml:space="preserve">eBird.org</w:t>
@@ -3949,6 +3869,7 @@
       </w:r>
       <w:r>
         <w:rPr>
+          <w:iCs/>
           <w:i/>
         </w:rPr>
         <w:t xml:space="preserve">2015</w:t>
@@ -3958,6 +3879,7 @@
       </w:r>
       <w:r>
         <w:rPr>
+          <w:bCs/>
           <w:b/>
         </w:rPr>
         <w:t xml:space="preserve">Co-leader and Founder</w:t>
@@ -3967,6 +3889,7 @@
       </w:r>
       <w:r>
         <w:rPr>
+          <w:iCs/>
           <w:i/>
         </w:rPr>
         <w:t xml:space="preserve">R Club University of Delaware</w:t>
@@ -3982,6 +3905,7 @@
       </w:r>
       <w:r>
         <w:rPr>
+          <w:iCs/>
           <w:i/>
         </w:rPr>
         <w:t xml:space="preserve">2015</w:t>
@@ -3991,6 +3915,7 @@
       </w:r>
       <w:r>
         <w:rPr>
+          <w:bCs/>
           <w:b/>
         </w:rPr>
         <w:t xml:space="preserve">Department Seminar Coordinator</w:t>
@@ -4000,6 +3925,7 @@
       </w:r>
       <w:r>
         <w:rPr>
+          <w:iCs/>
           <w:i/>
         </w:rPr>
         <w:t xml:space="preserve">University of Delaware</w:t>
@@ -4011,15 +3937,15 @@
         <w:t xml:space="preserve">– Contact potential speakers, coordinate weekly seminar series, and organize refreshments.</w:t>
       </w:r>
     </w:p>
+    <w:bookmarkEnd w:id="58"/>
+    <w:bookmarkStart w:id="59" w:name="awardshonors"/>
     <w:p>
       <w:pPr>
         <w:pStyle w:val="Heading2"/>
       </w:pPr>
-      <w:bookmarkStart w:id="61" w:name="awardshonors"/>
       <w:r>
         <w:t xml:space="preserve">Awards/Honors</w:t>
       </w:r>
-      <w:bookmarkEnd w:id="61"/>
     </w:p>
     <w:p>
       <w:pPr>
@@ -4027,6 +3953,7 @@
       </w:pPr>
       <w:r>
         <w:rPr>
+          <w:iCs/>
           <w:i/>
         </w:rPr>
         <w:t xml:space="preserve">2009</w:t>
@@ -4036,6 +3963,7 @@
       </w:r>
       <w:r>
         <w:rPr>
+          <w:bCs/>
           <w:b/>
         </w:rPr>
         <w:t xml:space="preserve">University Honors</w:t>
@@ -4051,6 +3979,7 @@
       </w:r>
       <w:r>
         <w:rPr>
+          <w:iCs/>
           <w:i/>
         </w:rPr>
         <w:t xml:space="preserve">2008</w:t>
@@ -4060,6 +3989,7 @@
       </w:r>
       <w:r>
         <w:rPr>
+          <w:bCs/>
           <w:b/>
         </w:rPr>
         <w:t xml:space="preserve">University Honors</w:t>
@@ -4075,6 +4005,7 @@
       </w:r>
       <w:r>
         <w:rPr>
+          <w:iCs/>
           <w:i/>
         </w:rPr>
         <w:t xml:space="preserve">2007</w:t>
@@ -4084,6 +4015,7 @@
       </w:r>
       <w:r>
         <w:rPr>
+          <w:bCs/>
           <w:b/>
         </w:rPr>
         <w:t xml:space="preserve">Deans List</w:t>
@@ -4095,15 +4027,15 @@
         <w:t xml:space="preserve">University of Texas</w:t>
       </w:r>
     </w:p>
+    <w:bookmarkEnd w:id="59"/>
+    <w:bookmarkStart w:id="60" w:name="memberships-since"/>
     <w:p>
       <w:pPr>
         <w:pStyle w:val="Heading2"/>
       </w:pPr>
-      <w:bookmarkStart w:id="62" w:name="memberships-since"/>
       <w:r>
         <w:t xml:space="preserve">Memberships (since)</w:t>
       </w:r>
-      <w:bookmarkEnd w:id="62"/>
     </w:p>
     <w:p>
       <w:pPr>
@@ -4111,6 +4043,7 @@
       </w:pPr>
       <w:r>
         <w:rPr>
+          <w:iCs/>
           <w:i/>
         </w:rPr>
         <w:t xml:space="preserve">2013</w:t>
@@ -4120,6 +4053,7 @@
       </w:r>
       <w:r>
         <w:rPr>
+          <w:bCs/>
           <w:b/>
         </w:rPr>
         <w:t xml:space="preserve">The Wildlife Society</w:t>
@@ -4129,6 +4063,7 @@
       </w:r>
       <w:r>
         <w:rPr>
+          <w:iCs/>
           <w:i/>
         </w:rPr>
         <w:t xml:space="preserve">2015</w:t>
@@ -4138,6 +4073,7 @@
       </w:r>
       <w:r>
         <w:rPr>
+          <w:bCs/>
           <w:b/>
         </w:rPr>
         <w:t xml:space="preserve">Association of Field Ornithologists</w:t>
@@ -4147,6 +4083,7 @@
       </w:r>
       <w:r>
         <w:rPr>
+          <w:iCs/>
           <w:i/>
         </w:rPr>
         <w:t xml:space="preserve">2015</w:t>
@@ -4156,6 +4093,7 @@
       </w:r>
       <w:r>
         <w:rPr>
+          <w:bCs/>
           <w:b/>
         </w:rPr>
         <w:t xml:space="preserve">Wilson Ornithological Society</w:t>
@@ -4165,6 +4103,7 @@
       </w:r>
       <w:r>
         <w:rPr>
+          <w:iCs/>
           <w:i/>
         </w:rPr>
         <w:t xml:space="preserve">2015</w:t>
@@ -4174,6 +4113,7 @@
       </w:r>
       <w:r>
         <w:rPr>
+          <w:bCs/>
           <w:b/>
         </w:rPr>
         <w:t xml:space="preserve">American Ornithologists Society</w:t>
@@ -4183,61 +4123,16 @@
       <w:pPr>
         <w:pStyle w:val="BodyText"/>
       </w:pPr>
-      <w:r>
-        <w:t xml:space="preserve"> </w:t>
-      </w:r>
-      <w:r>
-        <w:drawing>
-          <wp:inline>
-            <wp:extent cx="5334000" cy="62230"/>
-            <wp:effectExtent b="0" l="0" r="0" t="0"/>
-            <wp:docPr descr="" title="" id="1" name="Picture"/>
-            <a:graphic>
-              <a:graphicData uri="http://schemas.openxmlformats.org/drawingml/2006/picture">
-                <pic:pic>
-                  <pic:nvPicPr>
-                    <pic:cNvPr descr="/home/matt/r_programs/CV/images/star_line3.png" id="0" name="Picture"/>
-                    <pic:cNvPicPr>
-                      <a:picLocks noChangeArrowheads="1" noChangeAspect="1"/>
-                    </pic:cNvPicPr>
-                  </pic:nvPicPr>
-                  <pic:blipFill>
-                    <a:blip r:embed="rId24"/>
-                    <a:stretch>
-                      <a:fillRect/>
-                    </a:stretch>
-                  </pic:blipFill>
-                  <pic:spPr bwMode="auto">
-                    <a:xfrm>
-                      <a:off x="0" y="0"/>
-                      <a:ext cx="5334000" cy="62230"/>
-                    </a:xfrm>
-                    <a:prstGeom prst="rect">
-                      <a:avLst/>
-                    </a:prstGeom>
-                    <a:noFill/>
-                    <a:ln w="9525">
-                      <a:noFill/>
-                      <a:headEnd/>
-                      <a:tailEnd/>
-                    </a:ln>
-                  </pic:spPr>
-                </pic:pic>
-              </a:graphicData>
-            </a:graphic>
-          </wp:inline>
-        </w:drawing>
-      </w:r>
-    </w:p>
+    </w:p>
+    <w:bookmarkEnd w:id="60"/>
+    <w:bookmarkStart w:id="61" w:name="professional-licenses-and-certifications"/>
     <w:p>
       <w:pPr>
         <w:pStyle w:val="Heading2"/>
       </w:pPr>
-      <w:bookmarkStart w:id="63" w:name="professional-licenses-and-certifications"/>
       <w:r>
         <w:t xml:space="preserve">Professional Licenses and Certifications</w:t>
       </w:r>
-      <w:bookmarkEnd w:id="63"/>
     </w:p>
     <w:p>
       <w:pPr>
@@ -4245,6 +4140,7 @@
       </w:pPr>
       <w:r>
         <w:rPr>
+          <w:bCs/>
           <w:b/>
         </w:rPr>
         <w:t xml:space="preserve">Rabies Vaccine</w:t>
@@ -4260,6 +4156,7 @@
       </w:r>
       <w:r>
         <w:rPr>
+          <w:bCs/>
           <w:b/>
         </w:rPr>
         <w:t xml:space="preserve">Wilderness First Aid/CPR</w:t>
@@ -4269,6 +4166,7 @@
       </w:r>
       <w:r>
         <w:rPr>
+          <w:iCs/>
           <w:i/>
         </w:rPr>
         <w:t xml:space="preserve">NOLS</w:t>
@@ -4284,6 +4182,7 @@
       </w:r>
       <w:r>
         <w:rPr>
+          <w:bCs/>
           <w:b/>
         </w:rPr>
         <w:t xml:space="preserve">B3 Helicopter/Airplane Safety</w:t>
@@ -4293,6 +4192,7 @@
       </w:r>
       <w:r>
         <w:rPr>
+          <w:iCs/>
           <w:i/>
         </w:rPr>
         <w:t xml:space="preserve">Interagency Aviation Training</w:t>
@@ -4308,6 +4208,7 @@
       </w:r>
       <w:r>
         <w:rPr>
+          <w:bCs/>
           <w:b/>
         </w:rPr>
         <w:t xml:space="preserve">NSC Defensive Driving II</w:t>
@@ -4317,6 +4218,7 @@
       </w:r>
       <w:r>
         <w:rPr>
+          <w:iCs/>
           <w:i/>
         </w:rPr>
         <w:t xml:space="preserve">National Safety Council</w:t>
@@ -4332,6 +4234,7 @@
       </w:r>
       <w:r>
         <w:rPr>
+          <w:bCs/>
           <w:b/>
         </w:rPr>
         <w:t xml:space="preserve">ATV Rider Certification</w:t>
@@ -4341,6 +4244,7 @@
       </w:r>
       <w:r>
         <w:rPr>
+          <w:iCs/>
           <w:i/>
         </w:rPr>
         <w:t xml:space="preserve">Safety Institute</w:t>
@@ -4356,6 +4260,7 @@
       </w:r>
       <w:r>
         <w:rPr>
+          <w:bCs/>
           <w:b/>
         </w:rPr>
         <w:t xml:space="preserve">Open Water Scuba Diver Certification</w:t>
@@ -4365,6 +4270,7 @@
       </w:r>
       <w:r>
         <w:rPr>
+          <w:iCs/>
           <w:i/>
         </w:rPr>
         <w:t xml:space="preserve">PADI</w:t>
@@ -4380,6 +4286,7 @@
       </w:r>
       <w:r>
         <w:rPr>
+          <w:bCs/>
           <w:b/>
         </w:rPr>
         <w:t xml:space="preserve">24hr HAZWOPER</w:t>
@@ -4389,6 +4296,7 @@
       </w:r>
       <w:r>
         <w:rPr>
+          <w:iCs/>
           <w:i/>
         </w:rPr>
         <w:t xml:space="preserve">Occupational Safety and Health Administration</w:t>
@@ -4404,6 +4312,7 @@
       </w:r>
       <w:r>
         <w:rPr>
+          <w:bCs/>
           <w:b/>
         </w:rPr>
         <w:t xml:space="preserve">Louisiana Boaters License</w:t>
@@ -4413,6 +4322,7 @@
       </w:r>
       <w:r>
         <w:rPr>
+          <w:iCs/>
           <w:i/>
         </w:rPr>
         <w:t xml:space="preserve">Louisiana DOTD</w:t>
@@ -4428,61 +4338,17 @@
       <w:pPr>
         <w:pStyle w:val="BodyText"/>
       </w:pPr>
-      <w:r>
-        <w:t xml:space="preserve"> </w:t>
-      </w:r>
-      <w:r>
-        <w:drawing>
-          <wp:inline>
-            <wp:extent cx="5334000" cy="62230"/>
-            <wp:effectExtent b="0" l="0" r="0" t="0"/>
-            <wp:docPr descr="" title="" id="1" name="Picture"/>
-            <a:graphic>
-              <a:graphicData uri="http://schemas.openxmlformats.org/drawingml/2006/picture">
-                <pic:pic>
-                  <pic:nvPicPr>
-                    <pic:cNvPr descr="/home/matt/r_programs/CV/images/star_line3.png" id="0" name="Picture"/>
-                    <pic:cNvPicPr>
-                      <a:picLocks noChangeArrowheads="1" noChangeAspect="1"/>
-                    </pic:cNvPicPr>
-                  </pic:nvPicPr>
-                  <pic:blipFill>
-                    <a:blip r:embed="rId24"/>
-                    <a:stretch>
-                      <a:fillRect/>
-                    </a:stretch>
-                  </pic:blipFill>
-                  <pic:spPr bwMode="auto">
-                    <a:xfrm>
-                      <a:off x="0" y="0"/>
-                      <a:ext cx="5334000" cy="62230"/>
-                    </a:xfrm>
-                    <a:prstGeom prst="rect">
-                      <a:avLst/>
-                    </a:prstGeom>
-                    <a:noFill/>
-                    <a:ln w="9525">
-                      <a:noFill/>
-                      <a:headEnd/>
-                      <a:tailEnd/>
-                    </a:ln>
-                  </pic:spPr>
-                </pic:pic>
-              </a:graphicData>
-            </a:graphic>
-          </wp:inline>
-        </w:drawing>
-      </w:r>
-    </w:p>
+    </w:p>
+    <w:bookmarkEnd w:id="61"/>
+    <w:bookmarkEnd w:id="62"/>
+    <w:bookmarkStart w:id="66" w:name="references"/>
     <w:p>
       <w:pPr>
         <w:pStyle w:val="Heading1"/>
       </w:pPr>
-      <w:bookmarkStart w:id="64" w:name="references"/>
       <w:r>
         <w:t xml:space="preserve">References</w:t>
       </w:r>
-      <w:bookmarkEnd w:id="64"/>
     </w:p>
     <w:p>
       <w:pPr>
@@ -4490,6 +4356,7 @@
       </w:pPr>
       <w:r>
         <w:rPr>
+          <w:bCs/>
           <w:b/>
         </w:rPr>
         <w:t xml:space="preserve">Dr. Mathieu Basille</w:t>
@@ -4502,6 +4369,7 @@
       </w:r>
       <w:r>
         <w:rPr>
+          <w:iCs/>
           <w:i/>
         </w:rPr>
         <w:t xml:space="preserve">University of Florida Research and Education Center - Ft. Lauderdale, FL</w:t>
@@ -4509,14 +4377,13 @@
     </w:p>
     <w:p>
       <w:pPr>
-        <w:pStyle w:val="Compact"/>
-        <w:pStyle w:val="BlockText"/>
-        <w:numPr>
+        <w:numPr>
+          <w:ilvl w:val="0"/>
           <w:numId w:val="1028"/>
-          <w:ilvl w:val="0"/>
-        </w:numPr>
-      </w:pPr>
-      <w:hyperlink r:id="rId65">
+        </w:numPr>
+        <w:pStyle w:val="Compact"/>
+      </w:pPr>
+      <w:hyperlink r:id="rId63">
         <w:r>
           <w:rPr>
             <w:rStyle w:val="Hyperlink"/>
@@ -4534,6 +4401,7 @@
       </w:pPr>
       <w:r>
         <w:rPr>
+          <w:bCs/>
           <w:b/>
         </w:rPr>
         <w:t xml:space="preserve">John Dudley</w:t>
@@ -4546,6 +4414,7 @@
       </w:r>
       <w:r>
         <w:rPr>
+          <w:iCs/>
           <w:i/>
         </w:rPr>
         <w:t xml:space="preserve">US Forest Service (Rocky Mountain Research Station) - Boise, ID</w:t>
@@ -4553,14 +4422,13 @@
     </w:p>
     <w:p>
       <w:pPr>
-        <w:pStyle w:val="Compact"/>
-        <w:pStyle w:val="BlockText"/>
-        <w:numPr>
+        <w:numPr>
+          <w:ilvl w:val="0"/>
           <w:numId w:val="1029"/>
-          <w:ilvl w:val="0"/>
-        </w:numPr>
-      </w:pPr>
-      <w:hyperlink r:id="rId66">
+        </w:numPr>
+        <w:pStyle w:val="Compact"/>
+      </w:pPr>
+      <w:hyperlink r:id="rId64">
         <w:r>
           <w:rPr>
             <w:rStyle w:val="Hyperlink"/>
@@ -4578,6 +4446,7 @@
       </w:pPr>
       <w:r>
         <w:rPr>
+          <w:bCs/>
           <w:b/>
         </w:rPr>
         <w:t xml:space="preserve">Dr. Jake Verschuyl</w:t>
@@ -4590,6 +4459,7 @@
       </w:r>
       <w:r>
         <w:rPr>
+          <w:iCs/>
           <w:i/>
         </w:rPr>
         <w:t xml:space="preserve">National Council for Air and Stream Improvement - Anacortes, WA</w:t>
@@ -4597,14 +4467,13 @@
     </w:p>
     <w:p>
       <w:pPr>
-        <w:pStyle w:val="Compact"/>
-        <w:pStyle w:val="BlockText"/>
-        <w:numPr>
+        <w:numPr>
+          <w:ilvl w:val="0"/>
           <w:numId w:val="1030"/>
-          <w:ilvl w:val="0"/>
-        </w:numPr>
-      </w:pPr>
-      <w:hyperlink r:id="rId67">
+        </w:numPr>
+        <w:pStyle w:val="Compact"/>
+      </w:pPr>
+      <w:hyperlink r:id="rId65">
         <w:r>
           <w:rPr>
             <w:rStyle w:val="Hyperlink"/>
@@ -4622,6 +4491,7 @@
       </w:pPr>
       <w:r>
         <w:rPr>
+          <w:bCs/>
           <w:b/>
         </w:rPr>
         <w:t xml:space="preserve">Dr. Jeff Buler</w:t>
@@ -4634,6 +4504,7 @@
       </w:r>
       <w:r>
         <w:rPr>
+          <w:iCs/>
           <w:i/>
         </w:rPr>
         <w:t xml:space="preserve">University of Delaware - Newark, DE</w:t>
@@ -4641,14 +4512,13 @@
     </w:p>
     <w:p>
       <w:pPr>
-        <w:pStyle w:val="Compact"/>
-        <w:pStyle w:val="BlockText"/>
-        <w:numPr>
+        <w:numPr>
+          <w:ilvl w:val="0"/>
           <w:numId w:val="1031"/>
-          <w:ilvl w:val="0"/>
-        </w:numPr>
-      </w:pPr>
-      <w:hyperlink r:id="rId41">
+        </w:numPr>
+        <w:pStyle w:val="Compact"/>
+      </w:pPr>
+      <w:hyperlink r:id="rId37">
         <w:r>
           <w:rPr>
             <w:rStyle w:val="Hyperlink"/>
@@ -4660,6 +4530,7 @@
         <w:t xml:space="preserve">, (302.831.1306)</w:t>
       </w:r>
     </w:p>
+    <w:bookmarkEnd w:id="66"/>
     <w:sectPr/>
   </w:body>
 </w:document>
@@ -4691,17 +4562,14 @@
 <file path=word/numbering.xml><?xml version="1.0" encoding="utf-8"?>
 <w:numbering xmlns:w="http://schemas.openxmlformats.org/wordprocessingml/2006/main">
   <w:abstractNum w:abstractNumId="990">
-    <w:nsid w:val="2c1ae401"/>
+    <w:nsid w:val="A990"/>
     <w:multiLevelType w:val="multilevel"/>
     <w:lvl w:ilvl="0">
       <w:numFmt w:val="bullet"/>
       <w:lvlText w:val=" "/>
       <w:lvlJc w:val="left"/>
       <w:pPr>
-        <w:tabs>
-          <w:tab w:val="num" w:pos="0"/>
-        </w:tabs>
-        <w:ind w:left="480" w:hanging="480"/>
+        <w:ind w:left="720" w:hanging="480"/>
       </w:pPr>
     </w:lvl>
     <w:lvl w:ilvl="1">
@@ -4709,10 +4577,7 @@
       <w:lvlText w:val=" "/>
       <w:lvlJc w:val="left"/>
       <w:pPr>
-        <w:tabs>
-          <w:tab w:val="num" w:pos="720"/>
-        </w:tabs>
-        <w:ind w:left="1200" w:hanging="480"/>
+        <w:ind w:left="1440" w:hanging="480"/>
       </w:pPr>
     </w:lvl>
     <w:lvl w:ilvl="2">
@@ -4720,10 +4585,7 @@
       <w:lvlText w:val=" "/>
       <w:lvlJc w:val="left"/>
       <w:pPr>
-        <w:tabs>
-          <w:tab w:val="num" w:pos="1440"/>
-        </w:tabs>
-        <w:ind w:left="1920" w:hanging="480"/>
+        <w:ind w:left="2160" w:hanging="480"/>
       </w:pPr>
     </w:lvl>
     <w:lvl w:ilvl="3">
@@ -4731,10 +4593,7 @@
       <w:lvlText w:val=" "/>
       <w:lvlJc w:val="left"/>
       <w:pPr>
-        <w:tabs>
-          <w:tab w:val="num" w:pos="2160"/>
-        </w:tabs>
-        <w:ind w:left="2640" w:hanging="480"/>
+        <w:ind w:left="2880" w:hanging="480"/>
       </w:pPr>
     </w:lvl>
     <w:lvl w:ilvl="4">
@@ -4742,10 +4601,7 @@
       <w:lvlText w:val=" "/>
       <w:lvlJc w:val="left"/>
       <w:pPr>
-        <w:tabs>
-          <w:tab w:val="num" w:pos="2880"/>
-        </w:tabs>
-        <w:ind w:left="3360" w:hanging="480"/>
+        <w:ind w:left="3600" w:hanging="480"/>
       </w:pPr>
     </w:lvl>
     <w:lvl w:ilvl="5">
@@ -4753,10 +4609,7 @@
       <w:lvlText w:val=" "/>
       <w:lvlJc w:val="left"/>
       <w:pPr>
-        <w:tabs>
-          <w:tab w:val="num" w:pos="3600"/>
-        </w:tabs>
-        <w:ind w:left="4080" w:hanging="480"/>
+        <w:ind w:left="4320" w:hanging="480"/>
       </w:pPr>
     </w:lvl>
     <w:lvl w:ilvl="6">
@@ -4764,10 +4617,7 @@
       <w:lvlText w:val=" "/>
       <w:lvlJc w:val="left"/>
       <w:pPr>
-        <w:tabs>
-          <w:tab w:val="num" w:pos="4320"/>
-        </w:tabs>
-        <w:ind w:left="4800" w:hanging="480"/>
+        <w:ind w:left="5040" w:hanging="480"/>
       </w:pPr>
     </w:lvl>
     <w:lvl w:ilvl="7">
@@ -4775,10 +4625,7 @@
       <w:lvlText w:val=" "/>
       <w:lvlJc w:val="left"/>
       <w:pPr>
-        <w:tabs>
-          <w:tab w:val="num" w:pos="5040"/>
-        </w:tabs>
-        <w:ind w:left="5520" w:hanging="480"/>
+        <w:ind w:left="5760" w:hanging="480"/>
       </w:pPr>
     </w:lvl>
     <w:lvl w:ilvl="8">
@@ -4786,25 +4633,19 @@
       <w:lvlText w:val=" "/>
       <w:lvlJc w:val="left"/>
       <w:pPr>
-        <w:tabs>
-          <w:tab w:val="num" w:pos="5760"/>
-        </w:tabs>
-        <w:ind w:left="6240" w:hanging="480"/>
+        <w:ind w:left="6480" w:hanging="480"/>
       </w:pPr>
     </w:lvl>
   </w:abstractNum>
   <w:abstractNum w:abstractNumId="991">
-    <w:nsid w:val="ea454b4c"/>
+    <w:nsid w:val="A991"/>
     <w:multiLevelType w:val="multilevel"/>
     <w:lvl w:ilvl="0">
       <w:numFmt w:val="bullet"/>
       <w:lvlText w:val="•"/>
       <w:lvlJc w:val="left"/>
       <w:pPr>
-        <w:tabs>
-          <w:tab w:val="num" w:pos="0"/>
-        </w:tabs>
-        <w:ind w:left="480" w:hanging="480"/>
+        <w:ind w:left="720" w:hanging="480"/>
       </w:pPr>
     </w:lvl>
     <w:lvl w:ilvl="1">
@@ -4812,10 +4653,7 @@
       <w:lvlText w:val="–"/>
       <w:lvlJc w:val="left"/>
       <w:pPr>
-        <w:tabs>
-          <w:tab w:val="num" w:pos="720"/>
-        </w:tabs>
-        <w:ind w:left="1200" w:hanging="480"/>
+        <w:ind w:left="1440" w:hanging="480"/>
       </w:pPr>
     </w:lvl>
     <w:lvl w:ilvl="2">
@@ -4823,10 +4661,7 @@
       <w:lvlText w:val="•"/>
       <w:lvlJc w:val="left"/>
       <w:pPr>
-        <w:tabs>
-          <w:tab w:val="num" w:pos="1440"/>
-        </w:tabs>
-        <w:ind w:left="1920" w:hanging="480"/>
+        <w:ind w:left="2160" w:hanging="480"/>
       </w:pPr>
     </w:lvl>
     <w:lvl w:ilvl="3">
@@ -4834,10 +4669,7 @@
       <w:lvlText w:val="–"/>
       <w:lvlJc w:val="left"/>
       <w:pPr>
-        <w:tabs>
-          <w:tab w:val="num" w:pos="2160"/>
-        </w:tabs>
-        <w:ind w:left="2640" w:hanging="480"/>
+        <w:ind w:left="2880" w:hanging="480"/>
       </w:pPr>
     </w:lvl>
     <w:lvl w:ilvl="4">
@@ -4845,10 +4677,7 @@
       <w:lvlText w:val="•"/>
       <w:lvlJc w:val="left"/>
       <w:pPr>
-        <w:tabs>
-          <w:tab w:val="num" w:pos="2880"/>
-        </w:tabs>
-        <w:ind w:left="3360" w:hanging="480"/>
+        <w:ind w:left="3600" w:hanging="480"/>
       </w:pPr>
     </w:lvl>
     <w:lvl w:ilvl="5">
@@ -4856,10 +4685,7 @@
       <w:lvlText w:val="–"/>
       <w:lvlJc w:val="left"/>
       <w:pPr>
-        <w:tabs>
-          <w:tab w:val="num" w:pos="3600"/>
-        </w:tabs>
-        <w:ind w:left="4080" w:hanging="480"/>
+        <w:ind w:left="4320" w:hanging="480"/>
       </w:pPr>
     </w:lvl>
     <w:lvl w:ilvl="6">
@@ -4867,10 +4693,7 @@
       <w:lvlText w:val="•"/>
       <w:lvlJc w:val="left"/>
       <w:pPr>
-        <w:tabs>
-          <w:tab w:val="num" w:pos="4320"/>
-        </w:tabs>
-        <w:ind w:left="4800" w:hanging="480"/>
+        <w:ind w:left="5040" w:hanging="480"/>
       </w:pPr>
     </w:lvl>
     <w:lvl w:ilvl="7">
@@ -4878,10 +4701,7 @@
       <w:lvlText w:val="–"/>
       <w:lvlJc w:val="left"/>
       <w:pPr>
-        <w:tabs>
-          <w:tab w:val="num" w:pos="5040"/>
-        </w:tabs>
-        <w:ind w:left="5520" w:hanging="480"/>
+        <w:ind w:left="5760" w:hanging="480"/>
       </w:pPr>
     </w:lvl>
     <w:lvl w:ilvl="8">
@@ -4889,10 +4709,7 @@
       <w:lvlText w:val="•"/>
       <w:lvlJc w:val="left"/>
       <w:pPr>
-        <w:tabs>
-          <w:tab w:val="num" w:pos="5760"/>
-        </w:tabs>
-        <w:ind w:left="6240" w:hanging="480"/>
+        <w:ind w:left="6480" w:hanging="480"/>
       </w:pPr>
     </w:lvl>
   </w:abstractNum>
@@ -5000,10 +4817,10 @@
   <w:docDefaults>
     <w:rPrDefault>
       <w:rPr>
-        <w:rFonts w:asciiTheme="minorHAnsi" w:eastAsiaTheme="minorHAnsi" w:hAnsiTheme="minorHAnsi" w:cstheme="minorBidi"/>
+        <w:rFonts w:asciiTheme="minorHAnsi" w:cstheme="minorBidi" w:eastAsiaTheme="minorHAnsi" w:hAnsiTheme="minorHAnsi"/>
         <w:sz w:val="24"/>
         <w:szCs w:val="24"/>
-        <w:lang w:val="en-US" w:eastAsia="en-US" w:bidi="ar-SA"/>
+        <w:lang w:bidi="ar-SA" w:eastAsia="en-US" w:val="en-US"/>
       </w:rPr>
     </w:rPrDefault>
     <w:pPrDefault>
@@ -5012,35 +4829,35 @@
       </w:pPr>
     </w:pPrDefault>
   </w:docDefaults>
-  <w:latentStyles w:defLockedState="0" w:defUIPriority="0" w:defSemiHidden="0" w:defUnhideWhenUsed="0" w:defQFormat="0" w:count="276"/>
-  <w:style w:type="paragraph" w:default="1" w:styleId="Normal">
+  <w:latentStyles w:count="276" w:defLockedState="0" w:defQFormat="0" w:defSemiHidden="0" w:defUIPriority="0" w:defUnhideWhenUsed="0"/>
+  <w:style w:default="1" w:styleId="Normal" w:type="paragraph">
     <w:name w:val="Normal"/>
     <w:qFormat/>
   </w:style>
-  <w:style w:type="paragraph" w:styleId="BodyText">
+  <w:style w:styleId="BodyText" w:type="paragraph">
     <w:name w:val="Body Text"/>
     <w:basedOn w:val="Normal"/>
     <w:link w:val="BodyTextChar"/>
     <w:pPr>
-      <w:spacing w:before="180" w:after="180"/>
+      <w:spacing w:after="180" w:before="180"/>
     </w:pPr>
     <w:qFormat/>
   </w:style>
-  <w:style w:type="paragraph" w:customStyle="1" w:styleId="FirstParagraph">
+  <w:style w:customStyle="1" w:styleId="FirstParagraph" w:type="paragraph">
     <w:name w:val="First Paragraph"/>
     <w:basedOn w:val="BodyText"/>
     <w:next w:val="BodyText"/>
     <w:qFormat/>
   </w:style>
-  <w:style w:type="paragraph" w:customStyle="1" w:styleId="Compact">
+  <w:style w:customStyle="1" w:styleId="Compact" w:type="paragraph">
     <w:name w:val="Compact"/>
     <w:basedOn w:val="BodyText"/>
     <w:qFormat/>
     <w:pPr>
-      <w:spacing w:before="36" w:after="36"/>
+      <w:spacing w:after="36" w:before="36"/>
     </w:pPr>
   </w:style>
-  <w:style w:type="paragraph" w:styleId="Title">
+  <w:style w:styleId="Title" w:type="paragraph">
     <w:name w:val="Title"/>
     <w:basedOn w:val="Normal"/>
     <w:next w:val="BodyText"/>
@@ -5048,19 +4865,19 @@
     <w:pPr>
       <w:keepNext/>
       <w:keepLines/>
-      <w:spacing w:before="480" w:after="240"/>
+      <w:spacing w:after="240" w:before="480"/>
       <w:jc w:val="center"/>
     </w:pPr>
     <w:rPr>
-      <w:rFonts w:asciiTheme="majorHAnsi" w:eastAsiaTheme="majorEastAsia" w:hAnsiTheme="majorHAnsi" w:cstheme="majorBidi"/>
+      <w:rFonts w:asciiTheme="majorHAnsi" w:cstheme="majorBidi" w:eastAsiaTheme="majorEastAsia" w:hAnsiTheme="majorHAnsi"/>
       <w:b/>
       <w:bCs/>
-      <w:color w:val="345A8A" w:themeColor="accent1" w:themeShade="B5"/>
+      <w:color w:themeColor="accent1" w:themeShade="B5" w:val="345A8A"/>
       <w:sz w:val="36"/>
       <w:szCs w:val="36"/>
     </w:rPr>
   </w:style>
-  <w:style w:type="paragraph" w:styleId="Subtitle">
+  <w:style w:styleId="Subtitle" w:type="paragraph">
     <w:name w:val="Subtitle"/>
     <w:basedOn w:val="Title"/>
     <w:next w:val="BodyText"/>
@@ -5068,7 +4885,7 @@
     <w:pPr>
       <w:keepNext/>
       <w:keepLines/>
-      <w:spacing w:before="240" w:after="240"/>
+      <w:spacing w:after="240" w:before="240"/>
       <w:jc w:val="center"/>
     </w:pPr>
     <w:rPr>
@@ -5076,7 +4893,7 @@
       <w:szCs w:val="30"/>
     </w:rPr>
   </w:style>
-  <w:style w:type="paragraph" w:customStyle="1" w:styleId="Author">
+  <w:style w:customStyle="1" w:styleId="Author" w:type="paragraph">
     <w:name w:val="Author"/>
     <w:next w:val="BodyText"/>
     <w:qFormat/>
@@ -5086,7 +4903,7 @@
       <w:jc w:val="center"/>
     </w:pPr>
   </w:style>
-  <w:style w:type="paragraph" w:styleId="Date">
+  <w:style w:styleId="Date" w:type="paragraph">
     <w:name w:val="Date"/>
     <w:next w:val="BodyText"/>
     <w:qFormat/>
@@ -5096,7 +4913,7 @@
       <w:jc w:val="center"/>
     </w:pPr>
   </w:style>
-  <w:style w:type="paragraph" w:customStyle="1" w:styleId="Abstract">
+  <w:style w:customStyle="1" w:styleId="Abstract" w:type="paragraph">
     <w:name w:val="Abstract"/>
     <w:basedOn w:val="Normal"/>
     <w:next w:val="BodyText"/>
@@ -5104,14 +4921,14 @@
     <w:pPr>
       <w:keepNext/>
       <w:keepLines/>
-      <w:spacing w:before="300" w:after="300"/>
+      <w:spacing w:after="300" w:before="300"/>
     </w:pPr>
     <w:rPr>
       <w:sz w:val="20"/>
       <w:szCs w:val="20"/>
     </w:rPr>
   </w:style>
-  <w:style w:type="paragraph" w:styleId="Bibliography">
+  <w:style w:styleId="Bibliography" w:type="paragraph">
     <w:name w:val="Bibliography"/>
     <w:basedOn w:val="Normal"/>
     <w:next w:val="Bibliography"/>
@@ -5119,7 +4936,7 @@
     <w:pPr/>
     <w:rPr/>
   </w:style>
-  <w:style w:type="paragraph" w:styleId="Heading1">
+  <w:style w:styleId="Heading1" w:type="paragraph">
     <w:name w:val="Heading 1"/>
     <w:basedOn w:val="Normal"/>
     <w:next w:val="BodyText"/>
@@ -5128,19 +4945,19 @@
     <w:pPr>
       <w:keepNext/>
       <w:keepLines/>
-      <w:spacing w:before="480" w:after="0"/>
+      <w:spacing w:after="0" w:before="480"/>
       <w:outlineLvl w:val="0"/>
     </w:pPr>
     <w:rPr>
-      <w:rFonts w:asciiTheme="majorHAnsi" w:eastAsiaTheme="majorEastAsia" w:hAnsiTheme="majorHAnsi" w:cstheme="majorBidi"/>
+      <w:rFonts w:asciiTheme="majorHAnsi" w:cstheme="majorBidi" w:eastAsiaTheme="majorEastAsia" w:hAnsiTheme="majorHAnsi"/>
       <w:b/>
       <w:bCs/>
-      <w:color w:val="345A8A" w:themeColor="accent1" w:themeShade="B5"/>
+      <w:color w:themeColor="accent1" w:val="4F81BD"/>
       <w:sz w:val="32"/>
       <w:szCs w:val="32"/>
     </w:rPr>
   </w:style>
-  <w:style w:type="paragraph" w:styleId="Heading2">
+  <w:style w:styleId="Heading2" w:type="paragraph">
     <w:name w:val="Heading 2"/>
     <w:basedOn w:val="Normal"/>
     <w:next w:val="BodyText"/>
@@ -5150,19 +4967,19 @@
     <w:pPr>
       <w:keepNext/>
       <w:keepLines/>
-      <w:spacing w:before="200" w:after="0"/>
+      <w:spacing w:after="0" w:before="200"/>
       <w:outlineLvl w:val="1"/>
     </w:pPr>
     <w:rPr>
-      <w:rFonts w:asciiTheme="majorHAnsi" w:eastAsiaTheme="majorEastAsia" w:hAnsiTheme="majorHAnsi" w:cstheme="majorBidi"/>
+      <w:rFonts w:asciiTheme="majorHAnsi" w:cstheme="majorBidi" w:eastAsiaTheme="majorEastAsia" w:hAnsiTheme="majorHAnsi"/>
       <w:b/>
       <w:bCs/>
-      <w:color w:val="4F81BD" w:themeColor="accent1"/>
-      <w:sz w:val="32"/>
-      <w:szCs w:val="32"/>
+      <w:color w:themeColor="accent1" w:val="4F81BD"/>
+      <w:sz w:val="28"/>
+      <w:szCs w:val="28"/>
     </w:rPr>
   </w:style>
-  <w:style w:type="paragraph" w:styleId="Heading3">
+  <w:style w:styleId="Heading3" w:type="paragraph">
     <w:name w:val="Heading 3"/>
     <w:basedOn w:val="Normal"/>
     <w:next w:val="BodyText"/>
@@ -5172,19 +4989,19 @@
     <w:pPr>
       <w:keepNext/>
       <w:keepLines/>
-      <w:spacing w:before="200" w:after="0"/>
+      <w:spacing w:after="0" w:before="200"/>
       <w:outlineLvl w:val="2"/>
     </w:pPr>
     <w:rPr>
-      <w:rFonts w:asciiTheme="majorHAnsi" w:eastAsiaTheme="majorEastAsia" w:hAnsiTheme="majorHAnsi" w:cstheme="majorBidi"/>
+      <w:rFonts w:asciiTheme="majorHAnsi" w:cstheme="majorBidi" w:eastAsiaTheme="majorEastAsia" w:hAnsiTheme="majorHAnsi"/>
       <w:b/>
       <w:bCs/>
-      <w:color w:val="4F81BD" w:themeColor="accent1"/>
-      <w:sz w:val="28"/>
-      <w:szCs w:val="28"/>
+      <w:color w:themeColor="accent1" w:val="4F81BD"/>
+      <w:sz w:val="24"/>
+      <w:szCs w:val="24"/>
     </w:rPr>
   </w:style>
-  <w:style w:type="paragraph" w:styleId="Heading4">
+  <w:style w:styleId="Heading4" w:type="paragraph">
     <w:name w:val="Heading 4"/>
     <w:basedOn w:val="Normal"/>
     <w:next w:val="BodyText"/>
@@ -5194,19 +5011,19 @@
     <w:pPr>
       <w:keepNext/>
       <w:keepLines/>
-      <w:spacing w:before="200" w:after="0"/>
+      <w:spacing w:after="0" w:before="200"/>
       <w:outlineLvl w:val="3"/>
     </w:pPr>
     <w:rPr>
-      <w:rFonts w:asciiTheme="majorHAnsi" w:eastAsiaTheme="majorEastAsia" w:hAnsiTheme="majorHAnsi" w:cstheme="majorBidi"/>
-      <w:b/>
+      <w:rFonts w:asciiTheme="majorHAnsi" w:cstheme="majorBidi" w:eastAsiaTheme="majorEastAsia" w:hAnsiTheme="majorHAnsi"/>
+      <w:i/>
       <w:bCs/>
-      <w:color w:val="4F81BD" w:themeColor="accent1"/>
+      <w:color w:themeColor="accent1" w:val="4F81BD"/>
       <w:sz w:val="24"/>
       <w:szCs w:val="24"/>
     </w:rPr>
   </w:style>
-  <w:style w:type="paragraph" w:styleId="Heading5">
+  <w:style w:styleId="Heading5" w:type="paragraph">
     <w:name w:val="Heading 5"/>
     <w:basedOn w:val="Normal"/>
     <w:next w:val="BodyText"/>
@@ -5216,19 +5033,18 @@
     <w:pPr>
       <w:keepNext/>
       <w:keepLines/>
-      <w:spacing w:before="200" w:after="0"/>
+      <w:spacing w:after="0" w:before="200"/>
       <w:outlineLvl w:val="4"/>
     </w:pPr>
     <w:rPr>
-      <w:rFonts w:asciiTheme="majorHAnsi" w:eastAsiaTheme="majorEastAsia" w:hAnsiTheme="majorHAnsi" w:cstheme="majorBidi"/>
-      <w:i/>
+      <w:rFonts w:asciiTheme="majorHAnsi" w:cstheme="majorBidi" w:eastAsiaTheme="majorEastAsia" w:hAnsiTheme="majorHAnsi"/>
       <w:iCs/>
-      <w:color w:val="4F81BD" w:themeColor="accent1"/>
+      <w:color w:themeColor="accent1" w:val="4F81BD"/>
       <w:sz w:val="24"/>
       <w:szCs w:val="24"/>
     </w:rPr>
   </w:style>
-  <w:style w:type="paragraph" w:styleId="Heading6">
+  <w:style w:styleId="Heading6" w:type="paragraph">
     <w:name w:val="Heading 6"/>
     <w:basedOn w:val="Normal"/>
     <w:next w:val="BodyText"/>
@@ -5238,17 +5054,17 @@
     <w:pPr>
       <w:keepNext/>
       <w:keepLines/>
-      <w:spacing w:before="200" w:after="0"/>
+      <w:spacing w:after="0" w:before="200"/>
       <w:outlineLvl w:val="5"/>
     </w:pPr>
     <w:rPr>
-      <w:rFonts w:asciiTheme="majorHAnsi" w:eastAsiaTheme="majorEastAsia" w:hAnsiTheme="majorHAnsi" w:cstheme="majorBidi"/>
-      <w:color w:val="4F81BD" w:themeColor="accent1"/>
+      <w:rFonts w:asciiTheme="majorHAnsi" w:cstheme="majorBidi" w:eastAsiaTheme="majorEastAsia" w:hAnsiTheme="majorHAnsi"/>
+      <w:color w:themeColor="accent1" w:val="4F81BD"/>
       <w:sz w:val="24"/>
       <w:szCs w:val="24"/>
     </w:rPr>
   </w:style>
-  <w:style w:type="paragraph" w:styleId="Heading7">
+  <w:style w:styleId="Heading7" w:type="paragraph">
     <w:name w:val="Heading 7"/>
     <w:basedOn w:val="Normal"/>
     <w:next w:val="BodyText"/>
@@ -5258,17 +5074,17 @@
     <w:pPr>
       <w:keepNext/>
       <w:keepLines/>
-      <w:spacing w:before="200" w:after="0"/>
+      <w:spacing w:after="0" w:before="200"/>
       <w:outlineLvl w:val="6"/>
     </w:pPr>
     <w:rPr>
-      <w:rFonts w:asciiTheme="majorHAnsi" w:eastAsiaTheme="majorEastAsia" w:hAnsiTheme="majorHAnsi" w:cstheme="majorBidi"/>
-      <w:color w:val="4F81BD" w:themeColor="accent1"/>
+      <w:rFonts w:asciiTheme="majorHAnsi" w:cstheme="majorBidi" w:eastAsiaTheme="majorEastAsia" w:hAnsiTheme="majorHAnsi"/>
+      <w:color w:themeColor="accent1" w:val="4F81BD"/>
       <w:sz w:val="24"/>
       <w:szCs w:val="24"/>
     </w:rPr>
   </w:style>
-  <w:style w:type="paragraph" w:styleId="Heading8">
+  <w:style w:styleId="Heading8" w:type="paragraph">
     <w:name w:val="Heading 8"/>
     <w:basedOn w:val="Normal"/>
     <w:next w:val="BodyText"/>
@@ -5278,17 +5094,17 @@
     <w:pPr>
       <w:keepNext/>
       <w:keepLines/>
-      <w:spacing w:before="200" w:after="0"/>
+      <w:spacing w:after="0" w:before="200"/>
       <w:outlineLvl w:val="7"/>
     </w:pPr>
     <w:rPr>
-      <w:rFonts w:asciiTheme="majorHAnsi" w:eastAsiaTheme="majorEastAsia" w:hAnsiTheme="majorHAnsi" w:cstheme="majorBidi"/>
-      <w:color w:val="4F81BD" w:themeColor="accent1"/>
+      <w:rFonts w:asciiTheme="majorHAnsi" w:cstheme="majorBidi" w:eastAsiaTheme="majorEastAsia" w:hAnsiTheme="majorHAnsi"/>
+      <w:color w:themeColor="accent1" w:val="4F81BD"/>
       <w:sz w:val="24"/>
       <w:szCs w:val="24"/>
     </w:rPr>
   </w:style>
-  <w:style w:type="paragraph" w:styleId="Heading9">
+  <w:style w:styleId="Heading9" w:type="paragraph">
     <w:name w:val="Heading 9"/>
     <w:basedOn w:val="Normal"/>
     <w:next w:val="BodyText"/>
@@ -5298,17 +5114,17 @@
     <w:pPr>
       <w:keepNext/>
       <w:keepLines/>
-      <w:spacing w:before="200" w:after="0"/>
+      <w:spacing w:after="0" w:before="200"/>
       <w:outlineLvl w:val="8"/>
     </w:pPr>
     <w:rPr>
-      <w:rFonts w:asciiTheme="majorHAnsi" w:eastAsiaTheme="majorEastAsia" w:hAnsiTheme="majorHAnsi" w:cstheme="majorBidi"/>
-      <w:color w:val="4F81BD" w:themeColor="accent1"/>
+      <w:rFonts w:asciiTheme="majorHAnsi" w:cstheme="majorBidi" w:eastAsiaTheme="majorEastAsia" w:hAnsiTheme="majorHAnsi"/>
+      <w:color w:themeColor="accent1" w:val="4F81BD"/>
       <w:sz w:val="24"/>
       <w:szCs w:val="24"/>
     </w:rPr>
   </w:style>
-  <w:style w:type="paragraph" w:styleId="BlockText">
+  <w:style w:styleId="BlockText" w:type="paragraph">
     <w:name w:val="Block Text"/>
     <w:basedOn w:val="BodyText"/>
     <w:next w:val="BodyText"/>
@@ -5316,17 +5132,11 @@
     <w:unhideWhenUsed/>
     <w:qFormat/>
     <w:pPr>
-      <w:spacing w:before="100" w:after="100"/>
-      <w:ind w:firstLine="0"/>
+      <w:spacing w:after="100" w:before="100"/>
+      <w:ind w:firstLine="0" w:left="480" w:right="480"/>
     </w:pPr>
-    <w:rPr>
-      <w:rFonts w:asciiTheme="majorHAnsi" w:eastAsiaTheme="majorEastAsia" w:hAnsiTheme="majorHAnsi" w:cstheme="majorBidi"/>
-      <w:bCs/>
-      <w:sz w:val="20"/>
-      <w:szCs w:val="20"/>
-    </w:rPr>
-  </w:style>
-  <w:style w:type="paragraph" w:styleId="FootnoteText">
+  </w:style>
+  <w:style w:styleId="FootnoteText" w:type="paragraph">
     <w:name w:val="Footnote Text"/>
     <w:basedOn w:val="Normal"/>
     <w:next w:val="FootnoteText"/>
@@ -5334,28 +5144,43 @@
     <w:unhideWhenUsed/>
     <w:qFormat/>
   </w:style>
-  <w:style w:type="character" w:default="1" w:styleId="DefaultParagraphFont">
+  <w:style w:default="1" w:styleId="DefaultParagraphFont" w:type="character">
     <w:name w:val="Default Paragraph Font"/>
     <w:semiHidden/>
     <w:unhideWhenUsed/>
   </w:style>
-  <w:style w:type="table" w:default="1" w:styleId="Table">
+  <w:style w:default="1" w:styleId="Table" w:type="table">
     <w:name w:val="Table"/>
     <w:basedOn w:val="TableNormal"/>
     <w:semiHidden/>
     <w:unhideWhenUsed/>
     <w:qFormat/>
     <w:tblPr>
-      <w:tblInd w:w="0" w:type="dxa"/>
+      <w:tblInd w:type="dxa" w:w="0"/>
       <w:tblCellMar>
-        <w:top w:w="0" w:type="dxa"/>
-        <w:left w:w="108" w:type="dxa"/>
-        <w:bottom w:w="0" w:type="dxa"/>
-        <w:right w:w="108" w:type="dxa"/>
+        <w:top w:type="dxa" w:w="0"/>
+        <w:left w:type="dxa" w:w="108"/>
+        <w:bottom w:type="dxa" w:w="0"/>
+        <w:right w:type="dxa" w:w="108"/>
       </w:tblCellMar>
     </w:tblPr>
-  </w:style>
-  <w:style w:type="paragraph" w:customStyle="1" w:styleId="DefinitionTerm">
+    <w:tblStylePr w:type="firstRow">
+      <w:tblPr>
+        <w:jc w:val="left"/>
+        <w:tblInd w:type="dxa" w:w="0"/>
+      </w:tblPr>
+      <w:trPr>
+        <w:jc w:val="left"/>
+      </w:trPr>
+      <w:tcPr>
+        <w:vAlign w:val="bottom"/>
+        <w:tcBorders>
+          <w:bottom w:val="single"/>
+        </w:tcBorders>
+      </w:tcPr>
+    </w:tblStylePr>
+  </w:style>
+  <w:style w:customStyle="1" w:styleId="DefinitionTerm" w:type="paragraph">
     <w:name w:val="Definition Term"/>
     <w:basedOn w:val="Normal"/>
     <w:next w:val="Definition"/>
@@ -5368,49 +5193,49 @@
       <w:b/>
     </w:rPr>
   </w:style>
-  <w:style w:type="paragraph" w:customStyle="1" w:styleId="Definition">
+  <w:style w:customStyle="1" w:styleId="Definition" w:type="paragraph">
     <w:name w:val="Definition"/>
     <w:basedOn w:val="Normal"/>
   </w:style>
-  <w:style w:type="paragraph" w:styleId="Caption">
+  <w:style w:styleId="Caption" w:type="paragraph">
     <w:name w:val="Caption"/>
     <w:basedOn w:val="Normal"/>
     <w:link w:val="BodyTextChar"/>
     <w:pPr>
-      <w:spacing w:before="0" w:after="120"/>
+      <w:spacing w:after="120" w:before="0"/>
     </w:pPr>
     <w:rPr>
       <w:i/>
     </w:rPr>
   </w:style>
-  <w:style w:type="paragraph" w:customStyle="1" w:styleId="TableCaption">
+  <w:style w:customStyle="1" w:styleId="TableCaption" w:type="paragraph">
     <w:name w:val="Table Caption"/>
     <w:basedOn w:val="Caption"/>
     <w:pPr>
       <w:keepNext/>
     </w:pPr>
   </w:style>
-  <w:style w:type="paragraph" w:customStyle="1" w:styleId="ImageCaption">
+  <w:style w:customStyle="1" w:styleId="ImageCaption" w:type="paragraph">
     <w:name w:val="Image Caption"/>
     <w:basedOn w:val="Caption"/>
   </w:style>
-  <w:style w:type="paragraph" w:customStyle="1" w:styleId="Figure">
+  <w:style w:customStyle="1" w:styleId="Figure" w:type="paragraph">
     <w:name w:val="Figure"/>
     <w:basedOn w:val="Normal"/>
   </w:style>
-  <w:style w:type="paragraph" w:customStyle="1" w:styleId="CaptionedFigure">
+  <w:style w:customStyle="1" w:styleId="CaptionedFigure" w:type="paragraph">
     <w:name w:val="Captioned Figure"/>
     <w:basedOn w:val="Figure"/>
     <w:pPr>
       <w:keepNext/>
     </w:pPr>
   </w:style>
-  <w:style w:type="character" w:customStyle="1" w:styleId="BodyTextChar">
+  <w:style w:customStyle="1" w:styleId="BodyTextChar" w:type="character">
     <w:name w:val="Body Text Char"/>
     <w:basedOn w:val="DefaultParagraphFont"/>
     <w:link w:val="BodyText"/>
   </w:style>
-  <w:style w:type="character" w:customStyle="1" w:styleId="VerbatimChar">
+  <w:style w:customStyle="1" w:styleId="VerbatimChar" w:type="character">
     <w:name w:val="Verbatim Char"/>
     <w:basedOn w:val="BodyTextChar"/>
     <w:rPr>
@@ -5418,21 +5243,25 @@
       <w:sz w:val="22"/>
     </w:rPr>
   </w:style>
-  <w:style w:type="character" w:styleId="FootnoteReference">
+  <w:style w:customStyle="1" w:styleId="SectionNumber" w:type="character">
+    <w:name w:val="Section Number"/>
+    <w:basedOn w:val="BodyTextChar"/>
+  </w:style>
+  <w:style w:styleId="FootnoteReference" w:type="character">
     <w:name w:val="Footnote Reference"/>
     <w:basedOn w:val="BodyTextChar"/>
     <w:rPr>
       <w:vertAlign w:val="superscript"/>
     </w:rPr>
   </w:style>
-  <w:style w:type="character" w:styleId="Hyperlink">
+  <w:style w:styleId="Hyperlink" w:type="character">
     <w:name w:val="Hyperlink"/>
     <w:basedOn w:val="BodyTextChar"/>
     <w:rPr>
-      <w:color w:val="4F81BD" w:themeColor="accent1"/>
+      <w:color w:themeColor="accent1" w:val="4F81BD"/>
     </w:rPr>
   </w:style>
-  <w:style w:type="paragraph" w:styleId="TOCHeading">
+  <w:style w:styleId="TOCHeading" w:type="paragraph">
     <w:name w:val="TOC Heading"/>
     <w:basedOn w:val="Heading1"/>
     <w:next w:val="BodyText"/>
@@ -5444,10 +5273,10 @@
       <w:outlineLvl w:val="9"/>
     </w:pPr>
     <w:rPr>
-      <w:rFonts w:asciiTheme="majorHAnsi" w:eastAsiaTheme="majorEastAsia" w:hAnsiTheme="majorHAnsi" w:cstheme="majorBidi"/>
+      <w:rFonts w:asciiTheme="majorHAnsi" w:cstheme="majorBidi" w:eastAsiaTheme="majorEastAsia" w:hAnsiTheme="majorHAnsi"/>
       <w:b w:val="0"/>
       <w:bCs w:val="0"/>
-      <w:color w:val="365F91" w:themeColor="accent1" w:themeShade="BF"/>
+      <w:color w:themeColor="accent1" w:themeShade="BF" w:val="365F91"/>
     </w:rPr>
   </w:style>
   <w:style w:type="paragraph" w:customStyle="1" w:styleId="SourceCode">
@@ -5504,7 +5333,7 @@
     <w:name w:val="ConstantTok"/>
     <w:basedOn w:val="VerbatimChar"/>
     <w:rPr>
-      <w:color w:val="000000"/>
+      <w:color w:val="8f5902"/>
       <w:shd w:val="clear" w:fill="f8f8f8"/>
     </w:rPr>
   </w:style>
@@ -5520,8 +5349,9 @@
     <w:name w:val="SpecialCharTok"/>
     <w:basedOn w:val="VerbatimChar"/>
     <w:rPr>
-      <w:color w:val="000000"/>
+      <w:color w:val="ce5c00"/>
       <w:shd w:val="clear" w:fill="f8f8f8"/>
+      <w:b/>
     </w:rPr>
   </w:style>
   <w:style w:type="character" w:customStyle="1" w:styleId="StringTok">
@@ -5606,8 +5436,9 @@
     <w:name w:val="FunctionTok"/>
     <w:basedOn w:val="VerbatimChar"/>
     <w:rPr>
-      <w:color w:val="000000"/>
+      <w:color w:val="204a87"/>
       <w:shd w:val="clear" w:fill="f8f8f8"/>
+      <w:b/>
     </w:rPr>
   </w:style>
   <w:style w:type="character" w:customStyle="1" w:styleId="VariableTok">
@@ -5663,7 +5494,7 @@
     <w:name w:val="AttributeTok"/>
     <w:basedOn w:val="VerbatimChar"/>
     <w:rPr>
-      <w:color w:val="c4a000"/>
+      <w:color w:val="204a87"/>
       <w:shd w:val="clear" w:fill="f8f8f8"/>
     </w:rPr>
   </w:style>

</xml_diff>